<commit_message>
Mise a jour de la documentation : - cas d'utilisation - cas de Test - Mise a jour des packages
</commit_message>
<xml_diff>
--- a/Document/Documentation Client/Cahier_des_charges_Général.docx
+++ b/Document/Documentation Client/Cahier_des_charges_Général.docx
@@ -1,6 +1,6 @@
 
 <file path=word/document.xml><?xml version="1.0" encoding="utf-8"?>
-<w:document xmlns:ve="http://schemas.openxmlformats.org/markup-compatibility/2006" xmlns:o="urn:schemas-microsoft-com:office:office" xmlns:r="http://schemas.openxmlformats.org/officeDocument/2006/relationships" xmlns:m="http://schemas.openxmlformats.org/officeDocument/2006/math" xmlns:v="urn:schemas-microsoft-com:vml" xmlns:wp="http://schemas.openxmlformats.org/drawingml/2006/wordprocessingDrawing" xmlns:w10="urn:schemas-microsoft-com:office:word" xmlns:w="http://schemas.openxmlformats.org/wordprocessingml/2006/main" xmlns:wne="http://schemas.microsoft.com/office/word/2006/wordml">
+<w:document xmlns:wpc="http://schemas.microsoft.com/office/word/2010/wordprocessingCanvas" xmlns:mc="http://schemas.openxmlformats.org/markup-compatibility/2006" xmlns:o="urn:schemas-microsoft-com:office:office" xmlns:r="http://schemas.openxmlformats.org/officeDocument/2006/relationships" xmlns:m="http://schemas.openxmlformats.org/officeDocument/2006/math" xmlns:v="urn:schemas-microsoft-com:vml" xmlns:wp14="http://schemas.microsoft.com/office/word/2010/wordprocessingDrawing" xmlns:wp="http://schemas.openxmlformats.org/drawingml/2006/wordprocessingDrawing" xmlns:w10="urn:schemas-microsoft-com:office:word" xmlns:w="http://schemas.openxmlformats.org/wordprocessingml/2006/main" xmlns:w14="http://schemas.microsoft.com/office/word/2010/wordml" xmlns:w15="http://schemas.microsoft.com/office/word/2012/wordml" xmlns:wpg="http://schemas.microsoft.com/office/word/2010/wordprocessingGroup" xmlns:wpi="http://schemas.microsoft.com/office/word/2010/wordprocessingInk" xmlns:wne="http://schemas.microsoft.com/office/word/2006/wordml" xmlns:wps="http://schemas.microsoft.com/office/word/2010/wordprocessingShape" mc:Ignorable="w14 w15 wp14">
   <w:body>
     <w:sdt>
       <w:sdtPr>
@@ -33,7 +33,7 @@
           <w:tblPr>
             <w:tblpPr w:leftFromText="187" w:rightFromText="187" w:horzAnchor="margin" w:tblpYSpec="bottom"/>
             <w:tblW w:w="3000" w:type="pct"/>
-            <w:tblLook w:val="04A0"/>
+            <w:tblLook w:val="04A0" w:firstRow="1" w:lastRow="0" w:firstColumn="1" w:lastColumn="0" w:noHBand="0" w:noVBand="1"/>
           </w:tblPr>
           <w:tblGrid>
             <w:gridCol w:w="5573"/>
@@ -54,6 +54,7 @@
                 <w:dataBinding w:prefixMappings="xmlns:ns0='http://schemas.openxmlformats.org/package/2006/metadata/core-properties' xmlns:ns1='http://purl.org/dc/elements/1.1/'" w:xpath="/ns0:coreProperties[1]/ns1:title[1]" w:storeItemID="{6C3C8BC8-F283-45AE-878A-BAB7291924A1}"/>
                 <w:text/>
               </w:sdtPr>
+              <w:sdtEndPr/>
               <w:sdtContent>
                 <w:tc>
                   <w:tcPr>
@@ -122,6 +123,7 @@
                 <w:dataBinding w:prefixMappings="xmlns:ns0='http://schemas.openxmlformats.org/package/2006/metadata/core-properties' xmlns:ns1='http://purl.org/dc/elements/1.1/'" w:xpath="/ns0:coreProperties[1]/ns1:subject[1]" w:storeItemID="{6C3C8BC8-F283-45AE-878A-BAB7291924A1}"/>
                 <w:text/>
               </w:sdtPr>
+              <w:sdtEndPr/>
               <w:sdtContent>
                 <w:tc>
                   <w:tcPr>
@@ -190,6 +192,7 @@
                 <w:dataBinding w:prefixMappings="xmlns:ns0='http://schemas.openxmlformats.org/package/2006/metadata/core-properties' xmlns:ns1='http://purl.org/dc/elements/1.1/'" w:xpath="/ns0:coreProperties[1]/ns1:creator[1]" w:storeItemID="{6C3C8BC8-F283-45AE-878A-BAB7291924A1}"/>
                 <w:text/>
               </w:sdtPr>
+              <w:sdtEndPr/>
               <w:sdtContent>
                 <w:tc>
                   <w:tcPr>
@@ -232,6 +235,7 @@
                   <w:calendar w:val="gregorian"/>
                 </w:date>
               </w:sdtPr>
+              <w:sdtEndPr/>
               <w:sdtContent>
                 <w:tc>
                   <w:tcPr>
@@ -280,7 +284,7 @@
               <w:noProof/>
             </w:rPr>
             <w:pict>
-              <v:group id="_x0000_s1026" style="position:absolute;margin-left:5951.4pt;margin-top:0;width:264.55pt;height:690.65pt;z-index:251660288;mso-position-horizontal:right;mso-position-horizontal-relative:page;mso-position-vertical:bottom;mso-position-vertical-relative:page" coordorigin="5531,1258" coordsize="5291,13813">
+              <v:group id="_x0000_s1026" style="position:absolute;margin-left:6378.1pt;margin-top:0;width:264.55pt;height:690.65pt;z-index:251660288;mso-position-horizontal:right;mso-position-horizontal-relative:page;mso-position-vertical:bottom;mso-position-vertical-relative:page" coordorigin="5531,1258" coordsize="5291,13813">
                 <v:shapetype id="_x0000_t32" coordsize="21600,21600" o:spt="32" o:oned="t" path="m,l21600,21600e" filled="f">
                   <v:path arrowok="t" fillok="f" o:connecttype="none"/>
                   <o:lock v:ext="edit" shapetype="t"/>
@@ -318,7 +322,7 @@
               <w:noProof/>
             </w:rPr>
             <w:pict>
-              <v:group id="_x0000_s1032" style="position:absolute;margin-left:8218.4pt;margin-top:0;width:332.7pt;height:227.25pt;z-index:251661312;mso-position-horizontal:right;mso-position-horizontal-relative:margin;mso-position-vertical:top;mso-position-vertical-relative:page" coordorigin="4136,15" coordsize="6654,4545" o:allowincell="f">
+              <v:group id="_x0000_s1032" style="position:absolute;margin-left:8781.4pt;margin-top:0;width:332.7pt;height:227.25pt;z-index:251661312;mso-position-horizontal:right;mso-position-horizontal-relative:margin;mso-position-vertical:top;mso-position-vertical-relative:page" coordorigin="4136,15" coordsize="6654,4545" o:allowincell="f">
                 <v:shape id="_x0000_s1033" type="#_x0000_t32" style="position:absolute;left:4136;top:15;width:3058;height:3855" o:connectortype="straight" strokecolor="#93ccdb [1620]"/>
                 <v:oval id="_x0000_s1034" style="position:absolute;left:6674;top:444;width:4116;height:4116" fillcolor="#93ccdb [1620]" stroked="f"/>
                 <v:oval id="_x0000_s1035" style="position:absolute;left:6773;top:1058;width:3367;height:3367" fillcolor="#c9e6ed [820]" stroked="f"/>
@@ -340,7 +344,7 @@
         <w:pStyle w:val="Titre1"/>
         <w:jc w:val="center"/>
       </w:pPr>
-      <w:bookmarkStart w:id="0" w:name="_Toc436598089"/>
+      <w:bookmarkStart w:id="0" w:name="_Toc440874586"/>
       <w:r>
         <w:lastRenderedPageBreak/>
         <w:t>Historique du document</w:t>
@@ -352,7 +356,7 @@
       <w:tblPr>
         <w:tblStyle w:val="Grilledutableau"/>
         <w:tblW w:w="9421" w:type="dxa"/>
-        <w:tblLook w:val="04A0"/>
+        <w:tblLook w:val="04A0" w:firstRow="1" w:lastRow="0" w:firstColumn="1" w:lastColumn="0" w:noHBand="0" w:noVBand="1"/>
       </w:tblPr>
       <w:tblGrid>
         <w:gridCol w:w="1689"/>
@@ -692,6 +696,7 @@
           <w:docPartUnique/>
         </w:docPartObj>
       </w:sdtPr>
+      <w:sdtEndPr/>
       <w:sdtContent>
         <w:p>
           <w:pPr>
@@ -721,7 +726,7 @@
           <w:r>
             <w:fldChar w:fldCharType="separate"/>
           </w:r>
-          <w:hyperlink w:anchor="_Toc436598089" w:history="1">
+          <w:hyperlink w:anchor="_Toc440874586" w:history="1">
             <w:r>
               <w:rPr>
                 <w:rStyle w:val="Lienhypertexte"/>
@@ -748,7 +753,7 @@
                 <w:noProof/>
                 <w:webHidden/>
               </w:rPr>
-              <w:instrText xml:space="preserve"> PAGEREF _Toc436598089 \h </w:instrText>
+              <w:instrText xml:space="preserve"> PAGEREF _Toc440874586 \h </w:instrText>
             </w:r>
             <w:r>
               <w:rPr>
@@ -790,7 +795,7 @@
               <w:lang w:eastAsia="fr-FR"/>
             </w:rPr>
           </w:pPr>
-          <w:hyperlink w:anchor="_Toc436598090" w:history="1">
+          <w:hyperlink w:anchor="_Toc440874587" w:history="1">
             <w:r>
               <w:rPr>
                 <w:rStyle w:val="Lienhypertexte"/>
@@ -817,7 +822,7 @@
                 <w:noProof/>
                 <w:webHidden/>
               </w:rPr>
-              <w:instrText xml:space="preserve"> PAGEREF _Toc436598090 \h </w:instrText>
+              <w:instrText xml:space="preserve"> PAGEREF _Toc440874587 \h </w:instrText>
             </w:r>
             <w:r>
               <w:rPr>
@@ -859,7 +864,7 @@
               <w:lang w:eastAsia="fr-FR"/>
             </w:rPr>
           </w:pPr>
-          <w:hyperlink w:anchor="_Toc436598091" w:history="1">
+          <w:hyperlink w:anchor="_Toc440874588" w:history="1">
             <w:r>
               <w:rPr>
                 <w:rStyle w:val="Lienhypertexte"/>
@@ -886,7 +891,7 @@
                 <w:noProof/>
                 <w:webHidden/>
               </w:rPr>
-              <w:instrText xml:space="preserve"> PAGEREF _Toc436598091 \h </w:instrText>
+              <w:instrText xml:space="preserve"> PAGEREF _Toc440874588 \h </w:instrText>
             </w:r>
             <w:r>
               <w:rPr>
@@ -928,7 +933,7 @@
               <w:lang w:eastAsia="fr-FR"/>
             </w:rPr>
           </w:pPr>
-          <w:hyperlink w:anchor="_Toc436598092" w:history="1">
+          <w:hyperlink w:anchor="_Toc440874589" w:history="1">
             <w:r>
               <w:rPr>
                 <w:rStyle w:val="Lienhypertexte"/>
@@ -955,7 +960,7 @@
                 <w:noProof/>
                 <w:webHidden/>
               </w:rPr>
-              <w:instrText xml:space="preserve"> PAGEREF _Toc436598092 \h </w:instrText>
+              <w:instrText xml:space="preserve"> PAGEREF _Toc440874589 \h </w:instrText>
             </w:r>
             <w:r>
               <w:rPr>
@@ -997,7 +1002,7 @@
               <w:lang w:eastAsia="fr-FR"/>
             </w:rPr>
           </w:pPr>
-          <w:hyperlink w:anchor="_Toc436598093" w:history="1">
+          <w:hyperlink w:anchor="_Toc440874590" w:history="1">
             <w:r>
               <w:rPr>
                 <w:rStyle w:val="Lienhypertexte"/>
@@ -1024,7 +1029,7 @@
                 <w:noProof/>
                 <w:webHidden/>
               </w:rPr>
-              <w:instrText xml:space="preserve"> PAGEREF _Toc436598093 \h </w:instrText>
+              <w:instrText xml:space="preserve"> PAGEREF _Toc440874590 \h </w:instrText>
             </w:r>
             <w:r>
               <w:rPr>
@@ -1066,7 +1071,7 @@
               <w:lang w:eastAsia="fr-FR"/>
             </w:rPr>
           </w:pPr>
-          <w:hyperlink w:anchor="_Toc436598094" w:history="1">
+          <w:hyperlink w:anchor="_Toc440874591" w:history="1">
             <w:r>
               <w:rPr>
                 <w:rStyle w:val="Lienhypertexte"/>
@@ -1093,7 +1098,7 @@
                 <w:noProof/>
                 <w:webHidden/>
               </w:rPr>
-              <w:instrText xml:space="preserve"> PAGEREF _Toc436598094 \h </w:instrText>
+              <w:instrText xml:space="preserve"> PAGEREF _Toc440874591 \h </w:instrText>
             </w:r>
             <w:r>
               <w:rPr>
@@ -1135,7 +1140,7 @@
               <w:lang w:eastAsia="fr-FR"/>
             </w:rPr>
           </w:pPr>
-          <w:hyperlink w:anchor="_Toc436598095" w:history="1">
+          <w:hyperlink w:anchor="_Toc440874592" w:history="1">
             <w:r>
               <w:rPr>
                 <w:rStyle w:val="Lienhypertexte"/>
@@ -1162,7 +1167,7 @@
                 <w:noProof/>
                 <w:webHidden/>
               </w:rPr>
-              <w:instrText xml:space="preserve"> PAGEREF _Toc436598095 \h </w:instrText>
+              <w:instrText xml:space="preserve"> PAGEREF _Toc440874592 \h </w:instrText>
             </w:r>
             <w:r>
               <w:rPr>
@@ -1204,7 +1209,7 @@
               <w:lang w:eastAsia="fr-FR"/>
             </w:rPr>
           </w:pPr>
-          <w:hyperlink w:anchor="_Toc436598096" w:history="1">
+          <w:hyperlink w:anchor="_Toc440874593" w:history="1">
             <w:r>
               <w:rPr>
                 <w:rStyle w:val="Lienhypertexte"/>
@@ -1231,7 +1236,7 @@
                 <w:noProof/>
                 <w:webHidden/>
               </w:rPr>
-              <w:instrText xml:space="preserve"> PAGEREF _Toc436598096 \h </w:instrText>
+              <w:instrText xml:space="preserve"> PAGEREF _Toc440874593 \h </w:instrText>
             </w:r>
             <w:r>
               <w:rPr>
@@ -1273,7 +1278,7 @@
               <w:lang w:eastAsia="fr-FR"/>
             </w:rPr>
           </w:pPr>
-          <w:hyperlink w:anchor="_Toc436598097" w:history="1">
+          <w:hyperlink w:anchor="_Toc440874594" w:history="1">
             <w:r>
               <w:rPr>
                 <w:rStyle w:val="Lienhypertexte"/>
@@ -1300,7 +1305,7 @@
                 <w:noProof/>
                 <w:webHidden/>
               </w:rPr>
-              <w:instrText xml:space="preserve"> PAGEREF _Toc436598097 \h </w:instrText>
+              <w:instrText xml:space="preserve"> PAGEREF _Toc440874594 \h </w:instrText>
             </w:r>
             <w:r>
               <w:rPr>
@@ -1342,7 +1347,7 @@
               <w:lang w:eastAsia="fr-FR"/>
             </w:rPr>
           </w:pPr>
-          <w:hyperlink w:anchor="_Toc436598098" w:history="1">
+          <w:hyperlink w:anchor="_Toc440874595" w:history="1">
             <w:r>
               <w:rPr>
                 <w:rStyle w:val="Lienhypertexte"/>
@@ -1369,7 +1374,7 @@
                 <w:noProof/>
                 <w:webHidden/>
               </w:rPr>
-              <w:instrText xml:space="preserve"> PAGEREF _Toc436598098 \h </w:instrText>
+              <w:instrText xml:space="preserve"> PAGEREF _Toc440874595 \h </w:instrText>
             </w:r>
             <w:r>
               <w:rPr>
@@ -1411,7 +1416,7 @@
               <w:lang w:eastAsia="fr-FR"/>
             </w:rPr>
           </w:pPr>
-          <w:hyperlink w:anchor="_Toc436598099" w:history="1">
+          <w:hyperlink w:anchor="_Toc440874596" w:history="1">
             <w:r>
               <w:rPr>
                 <w:rStyle w:val="Lienhypertexte"/>
@@ -1438,7 +1443,7 @@
                 <w:noProof/>
                 <w:webHidden/>
               </w:rPr>
-              <w:instrText xml:space="preserve"> PAGEREF _Toc436598099 \h </w:instrText>
+              <w:instrText xml:space="preserve"> PAGEREF _Toc440874596 \h </w:instrText>
             </w:r>
             <w:r>
               <w:rPr>
@@ -1480,7 +1485,7 @@
               <w:lang w:eastAsia="fr-FR"/>
             </w:rPr>
           </w:pPr>
-          <w:hyperlink w:anchor="_Toc436598100" w:history="1">
+          <w:hyperlink w:anchor="_Toc440874597" w:history="1">
             <w:r>
               <w:rPr>
                 <w:rStyle w:val="Lienhypertexte"/>
@@ -1507,7 +1512,7 @@
                 <w:noProof/>
                 <w:webHidden/>
               </w:rPr>
-              <w:instrText xml:space="preserve"> PAGEREF _Toc436598100 \h </w:instrText>
+              <w:instrText xml:space="preserve"> PAGEREF _Toc440874597 \h </w:instrText>
             </w:r>
             <w:r>
               <w:rPr>
@@ -1549,7 +1554,7 @@
               <w:lang w:eastAsia="fr-FR"/>
             </w:rPr>
           </w:pPr>
-          <w:hyperlink w:anchor="_Toc436598101" w:history="1">
+          <w:hyperlink w:anchor="_Toc440874598" w:history="1">
             <w:r>
               <w:rPr>
                 <w:rStyle w:val="Lienhypertexte"/>
@@ -1576,7 +1581,7 @@
                 <w:noProof/>
                 <w:webHidden/>
               </w:rPr>
-              <w:instrText xml:space="preserve"> PAGEREF _Toc436598101 \h </w:instrText>
+              <w:instrText xml:space="preserve"> PAGEREF _Toc440874598 \h </w:instrText>
             </w:r>
             <w:r>
               <w:rPr>
@@ -1618,7 +1623,7 @@
               <w:lang w:eastAsia="fr-FR"/>
             </w:rPr>
           </w:pPr>
-          <w:hyperlink w:anchor="_Toc436598102" w:history="1">
+          <w:hyperlink w:anchor="_Toc440874599" w:history="1">
             <w:r>
               <w:rPr>
                 <w:rStyle w:val="Lienhypertexte"/>
@@ -1645,7 +1650,7 @@
                 <w:noProof/>
                 <w:webHidden/>
               </w:rPr>
-              <w:instrText xml:space="preserve"> PAGEREF _Toc436598102 \h </w:instrText>
+              <w:instrText xml:space="preserve"> PAGEREF _Toc440874599 \h </w:instrText>
             </w:r>
             <w:r>
               <w:rPr>
@@ -1687,7 +1692,7 @@
               <w:lang w:eastAsia="fr-FR"/>
             </w:rPr>
           </w:pPr>
-          <w:hyperlink w:anchor="_Toc436598103" w:history="1">
+          <w:hyperlink w:anchor="_Toc440874600" w:history="1">
             <w:r>
               <w:rPr>
                 <w:rStyle w:val="Lienhypertexte"/>
@@ -1714,7 +1719,7 @@
                 <w:noProof/>
                 <w:webHidden/>
               </w:rPr>
-              <w:instrText xml:space="preserve"> PAGEREF _Toc436598103 \h </w:instrText>
+              <w:instrText xml:space="preserve"> PAGEREF _Toc440874600 \h </w:instrText>
             </w:r>
             <w:r>
               <w:rPr>
@@ -1756,7 +1761,7 @@
               <w:lang w:eastAsia="fr-FR"/>
             </w:rPr>
           </w:pPr>
-          <w:hyperlink w:anchor="_Toc436598104" w:history="1">
+          <w:hyperlink w:anchor="_Toc440874601" w:history="1">
             <w:r>
               <w:rPr>
                 <w:rStyle w:val="Lienhypertexte"/>
@@ -1783,7 +1788,7 @@
                 <w:noProof/>
                 <w:webHidden/>
               </w:rPr>
-              <w:instrText xml:space="preserve"> PAGEREF _Toc436598104 \h </w:instrText>
+              <w:instrText xml:space="preserve"> PAGEREF _Toc440874601 \h </w:instrText>
             </w:r>
             <w:r>
               <w:rPr>
@@ -1819,12 +1824,11 @@
             <w:fldChar w:fldCharType="end"/>
           </w:r>
         </w:p>
+        <w:bookmarkStart w:id="1" w:name="_GoBack" w:displacedByCustomXml="next"/>
+        <w:bookmarkEnd w:id="1" w:displacedByCustomXml="next"/>
       </w:sdtContent>
     </w:sdt>
-    <w:p>
-      <w:bookmarkStart w:id="1" w:name="_GoBack"/>
-      <w:bookmarkEnd w:id="1"/>
-    </w:p>
+    <w:p/>
     <w:p>
       <w:r>
         <w:br w:type="page"/>
@@ -1835,7 +1839,7 @@
         <w:pStyle w:val="Titre1"/>
         <w:jc w:val="center"/>
       </w:pPr>
-      <w:bookmarkStart w:id="2" w:name="_Toc436598090"/>
+      <w:bookmarkStart w:id="2" w:name="_Toc440874587"/>
       <w:r>
         <w:lastRenderedPageBreak/>
         <w:t>Présentation de l’entreprise</w:t>
@@ -1894,7 +1898,7 @@
       <w:pPr>
         <w:pStyle w:val="Titre2"/>
       </w:pPr>
-      <w:bookmarkStart w:id="3" w:name="_Toc436598091"/>
+      <w:bookmarkStart w:id="3" w:name="_Toc440874588"/>
       <w:r>
         <w:t>An</w:t>
       </w:r>
@@ -1943,7 +1947,7 @@
         <w:pStyle w:val="Titre1"/>
         <w:jc w:val="center"/>
       </w:pPr>
-      <w:bookmarkStart w:id="4" w:name="_Toc436598092"/>
+      <w:bookmarkStart w:id="4" w:name="_Toc440874589"/>
       <w:r>
         <w:lastRenderedPageBreak/>
         <w:t>Contexte</w:t>
@@ -2065,7 +2069,7 @@
       <w:pPr>
         <w:pStyle w:val="Titre2"/>
       </w:pPr>
-      <w:bookmarkStart w:id="5" w:name="_Toc436598093"/>
+      <w:bookmarkStart w:id="5" w:name="_Toc440874590"/>
       <w:r>
         <w:t>Exigences</w:t>
       </w:r>
@@ -2082,7 +2086,7 @@
       <w:pPr>
         <w:pStyle w:val="Titre3"/>
       </w:pPr>
-      <w:bookmarkStart w:id="6" w:name="_Toc436598094"/>
+      <w:bookmarkStart w:id="6" w:name="_Toc440874591"/>
       <w:r>
         <w:t>Application mobile</w:t>
       </w:r>
@@ -2430,7 +2434,7 @@
       <w:pPr>
         <w:pStyle w:val="Titre3"/>
       </w:pPr>
-      <w:bookmarkStart w:id="7" w:name="_Toc436598095"/>
+      <w:bookmarkStart w:id="7" w:name="_Toc440874592"/>
       <w:r>
         <w:t>Site web</w:t>
       </w:r>
@@ -2547,13 +2551,17 @@
         <w:t>envoyé</w:t>
       </w:r>
       <w:r>
-        <w:t xml:space="preserve"> aux élèves a la fin de la date de fin et le créateur doit recevoir la liste des utilisateurs ainsi que leurs notes et le groupe </w:t>
-      </w:r>
-      <w:proofErr w:type="gramStart"/>
-      <w:r>
-        <w:t>si il</w:t>
-      </w:r>
-      <w:proofErr w:type="gramEnd"/>
+        <w:t xml:space="preserve"> aux élèves </w:t>
+      </w:r>
+      <w:r>
+        <w:t>à</w:t>
+      </w:r>
+      <w:r>
+        <w:t xml:space="preserve"> la fin de la date de fin et le créateur doit recevoir la liste des utilisateurs ainsi que leurs notes et le groupe </w:t>
+      </w:r>
+      <w:r>
+        <w:t>s’il</w:t>
+      </w:r>
       <w:r>
         <w:t xml:space="preserve"> en possède un.</w:t>
       </w:r>
@@ -2562,7 +2570,7 @@
       <w:pPr>
         <w:pStyle w:val="Titre2"/>
       </w:pPr>
-      <w:bookmarkStart w:id="8" w:name="_Toc436598096"/>
+      <w:bookmarkStart w:id="8" w:name="_Toc440874593"/>
       <w:r>
         <w:t>Préférences</w:t>
       </w:r>
@@ -2593,7 +2601,7 @@
       <w:r>
         <w:br w:type="page"/>
       </w:r>
-      <w:bookmarkStart w:id="9" w:name="_Toc436598097"/>
+      <w:bookmarkStart w:id="9" w:name="_Toc440874594"/>
       <w:r>
         <w:rPr>
           <w:rStyle w:val="Titre1Car"/>
@@ -2607,7 +2615,7 @@
       <w:pPr>
         <w:pStyle w:val="Titre2"/>
       </w:pPr>
-      <w:bookmarkStart w:id="10" w:name="_Toc436598098"/>
+      <w:bookmarkStart w:id="10" w:name="_Toc440874595"/>
       <w:r>
         <w:t>Comité de pilotage</w:t>
       </w:r>
@@ -2672,7 +2680,7 @@
       <w:pPr>
         <w:pStyle w:val="Titre2"/>
       </w:pPr>
-      <w:bookmarkStart w:id="11" w:name="_Toc436598099"/>
+      <w:bookmarkStart w:id="11" w:name="_Toc440874596"/>
       <w:r>
         <w:t>Cible</w:t>
       </w:r>
@@ -2701,7 +2709,7 @@
       <w:pPr>
         <w:pStyle w:val="Titre2"/>
       </w:pPr>
-      <w:bookmarkStart w:id="12" w:name="_Toc436598100"/>
+      <w:bookmarkStart w:id="12" w:name="_Toc440874597"/>
       <w:r>
         <w:t>Budget</w:t>
       </w:r>
@@ -2721,7 +2729,7 @@
       <w:pPr>
         <w:pStyle w:val="Titre2"/>
       </w:pPr>
-      <w:bookmarkStart w:id="13" w:name="_Toc436598101"/>
+      <w:bookmarkStart w:id="13" w:name="_Toc440874598"/>
       <w:r>
         <w:t>Livrable attendu</w:t>
       </w:r>
@@ -2840,7 +2848,7 @@
       <w:pPr>
         <w:pStyle w:val="Titre2"/>
       </w:pPr>
-      <w:bookmarkStart w:id="14" w:name="_Toc436598102"/>
+      <w:bookmarkStart w:id="14" w:name="_Toc440874599"/>
       <w:r>
         <w:t>Contrainte de d</w:t>
       </w:r>
@@ -2880,7 +2888,7 @@
       <w:pPr>
         <w:pStyle w:val="Titre2"/>
       </w:pPr>
-      <w:bookmarkStart w:id="15" w:name="_Toc436598103"/>
+      <w:bookmarkStart w:id="15" w:name="_Toc440874600"/>
       <w:r>
         <w:t>Contrainte</w:t>
       </w:r>
@@ -3062,7 +3070,7 @@
       <w:pPr>
         <w:pStyle w:val="Titre2"/>
       </w:pPr>
-      <w:bookmarkStart w:id="16" w:name="_Toc436598104"/>
+      <w:bookmarkStart w:id="16" w:name="_Toc440874601"/>
       <w:r>
         <w:t>Charte Graphique</w:t>
       </w:r>
@@ -3121,7 +3129,7 @@
 </file>
 
 <file path=word/endnotes.xml><?xml version="1.0" encoding="utf-8"?>
-<w:endnotes xmlns:ve="http://schemas.openxmlformats.org/markup-compatibility/2006" xmlns:o="urn:schemas-microsoft-com:office:office" xmlns:r="http://schemas.openxmlformats.org/officeDocument/2006/relationships" xmlns:m="http://schemas.openxmlformats.org/officeDocument/2006/math" xmlns:v="urn:schemas-microsoft-com:vml" xmlns:wp="http://schemas.openxmlformats.org/drawingml/2006/wordprocessingDrawing" xmlns:w10="urn:schemas-microsoft-com:office:word" xmlns:w="http://schemas.openxmlformats.org/wordprocessingml/2006/main" xmlns:wne="http://schemas.microsoft.com/office/word/2006/wordml">
+<w:endnotes xmlns:wpc="http://schemas.microsoft.com/office/word/2010/wordprocessingCanvas" xmlns:mc="http://schemas.openxmlformats.org/markup-compatibility/2006" xmlns:o="urn:schemas-microsoft-com:office:office" xmlns:r="http://schemas.openxmlformats.org/officeDocument/2006/relationships" xmlns:m="http://schemas.openxmlformats.org/officeDocument/2006/math" xmlns:v="urn:schemas-microsoft-com:vml" xmlns:wp14="http://schemas.microsoft.com/office/word/2010/wordprocessingDrawing" xmlns:wp="http://schemas.openxmlformats.org/drawingml/2006/wordprocessingDrawing" xmlns:w10="urn:schemas-microsoft-com:office:word" xmlns:w="http://schemas.openxmlformats.org/wordprocessingml/2006/main" xmlns:w14="http://schemas.microsoft.com/office/word/2010/wordml" xmlns:w15="http://schemas.microsoft.com/office/word/2012/wordml" xmlns:wpg="http://schemas.microsoft.com/office/word/2010/wordprocessingGroup" xmlns:wpi="http://schemas.microsoft.com/office/word/2010/wordprocessingInk" xmlns:wne="http://schemas.microsoft.com/office/word/2006/wordml" xmlns:wps="http://schemas.microsoft.com/office/word/2010/wordprocessingShape" mc:Ignorable="w14 w15 wp14">
   <w:endnote w:type="separator" w:id="-1">
     <w:p>
       <w:pPr>
@@ -3146,7 +3154,7 @@
 </file>
 
 <file path=word/footer1.xml><?xml version="1.0" encoding="utf-8"?>
-<w:ftr xmlns:ve="http://schemas.openxmlformats.org/markup-compatibility/2006" xmlns:o="urn:schemas-microsoft-com:office:office" xmlns:r="http://schemas.openxmlformats.org/officeDocument/2006/relationships" xmlns:m="http://schemas.openxmlformats.org/officeDocument/2006/math" xmlns:v="urn:schemas-microsoft-com:vml" xmlns:wp="http://schemas.openxmlformats.org/drawingml/2006/wordprocessingDrawing" xmlns:w10="urn:schemas-microsoft-com:office:word" xmlns:w="http://schemas.openxmlformats.org/wordprocessingml/2006/main" xmlns:wne="http://schemas.microsoft.com/office/word/2006/wordml">
+<w:ftr xmlns:wpc="http://schemas.microsoft.com/office/word/2010/wordprocessingCanvas" xmlns:mc="http://schemas.openxmlformats.org/markup-compatibility/2006" xmlns:o="urn:schemas-microsoft-com:office:office" xmlns:r="http://schemas.openxmlformats.org/officeDocument/2006/relationships" xmlns:m="http://schemas.openxmlformats.org/officeDocument/2006/math" xmlns:v="urn:schemas-microsoft-com:vml" xmlns:wp14="http://schemas.microsoft.com/office/word/2010/wordprocessingDrawing" xmlns:wp="http://schemas.openxmlformats.org/drawingml/2006/wordprocessingDrawing" xmlns:w10="urn:schemas-microsoft-com:office:word" xmlns:w="http://schemas.openxmlformats.org/wordprocessingml/2006/main" xmlns:w14="http://schemas.microsoft.com/office/word/2010/wordml" xmlns:w15="http://schemas.microsoft.com/office/word/2012/wordml" xmlns:wpg="http://schemas.microsoft.com/office/word/2010/wordprocessingGroup" xmlns:wpi="http://schemas.microsoft.com/office/word/2010/wordprocessingInk" xmlns:wne="http://schemas.microsoft.com/office/word/2006/wordml" xmlns:wps="http://schemas.microsoft.com/office/word/2010/wordprocessingShape" mc:Ignorable="w14 w15 wp14">
   <w:p>
     <w:pPr>
       <w:pStyle w:val="Pieddepage"/>
@@ -3159,7 +3167,7 @@
         <w:szCs w:val="28"/>
       </w:rPr>
       <w:pict>
-        <v:group id="_x0000_s2057" style="position:absolute;margin-left:18605.75pt;margin-top:0;width:532.9pt;height:53pt;flip:x;z-index:251662336;mso-position-horizontal:right;mso-position-horizontal-relative:page;mso-position-vertical:top;mso-position-vertical-relative:bottom-margin-area" coordorigin="15,14415" coordsize="10658,1060">
+        <v:group id="_x0000_s2057" style="position:absolute;margin-left:19569.15pt;margin-top:0;width:532.9pt;height:53pt;flip:x;z-index:251662336;mso-position-horizontal:right;mso-position-horizontal-relative:page;mso-position-vertical:top;mso-position-vertical-relative:bottom-margin-area" coordorigin="15,14415" coordsize="10658,1060">
           <v:shapetype id="_x0000_t32" coordsize="21600,21600" o:spt="32" o:oned="t" path="m,l21600,21600e" filled="f">
             <v:path arrowok="t" fillok="f" o:connecttype="none"/>
             <o:lock v:ext="edit" shapetype="t"/>
@@ -3188,7 +3196,7 @@
                     <w:rPr>
                       <w:noProof/>
                     </w:rPr>
-                    <w:t>6</w:t>
+                    <w:t>3</w:t>
                   </w:r>
                   <w:r>
                     <w:rPr>
@@ -3209,7 +3217,7 @@
 </file>
 
 <file path=word/footnotes.xml><?xml version="1.0" encoding="utf-8"?>
-<w:footnotes xmlns:ve="http://schemas.openxmlformats.org/markup-compatibility/2006" xmlns:o="urn:schemas-microsoft-com:office:office" xmlns:r="http://schemas.openxmlformats.org/officeDocument/2006/relationships" xmlns:m="http://schemas.openxmlformats.org/officeDocument/2006/math" xmlns:v="urn:schemas-microsoft-com:vml" xmlns:wp="http://schemas.openxmlformats.org/drawingml/2006/wordprocessingDrawing" xmlns:w10="urn:schemas-microsoft-com:office:word" xmlns:w="http://schemas.openxmlformats.org/wordprocessingml/2006/main" xmlns:wne="http://schemas.microsoft.com/office/word/2006/wordml">
+<w:footnotes xmlns:wpc="http://schemas.microsoft.com/office/word/2010/wordprocessingCanvas" xmlns:mc="http://schemas.openxmlformats.org/markup-compatibility/2006" xmlns:o="urn:schemas-microsoft-com:office:office" xmlns:r="http://schemas.openxmlformats.org/officeDocument/2006/relationships" xmlns:m="http://schemas.openxmlformats.org/officeDocument/2006/math" xmlns:v="urn:schemas-microsoft-com:vml" xmlns:wp14="http://schemas.microsoft.com/office/word/2010/wordprocessingDrawing" xmlns:wp="http://schemas.openxmlformats.org/drawingml/2006/wordprocessingDrawing" xmlns:w10="urn:schemas-microsoft-com:office:word" xmlns:w="http://schemas.openxmlformats.org/wordprocessingml/2006/main" xmlns:w14="http://schemas.microsoft.com/office/word/2010/wordml" xmlns:w15="http://schemas.microsoft.com/office/word/2012/wordml" xmlns:wpg="http://schemas.microsoft.com/office/word/2010/wordprocessingGroup" xmlns:wpi="http://schemas.microsoft.com/office/word/2010/wordprocessingInk" xmlns:wne="http://schemas.microsoft.com/office/word/2006/wordml" xmlns:wps="http://schemas.microsoft.com/office/word/2010/wordprocessingShape" mc:Ignorable="w14 w15 wp14">
   <w:footnote w:type="separator" w:id="-1">
     <w:p>
       <w:pPr>
@@ -3234,7 +3242,7 @@
 </file>
 
 <file path=word/header1.xml><?xml version="1.0" encoding="utf-8"?>
-<w:hdr xmlns:ve="http://schemas.openxmlformats.org/markup-compatibility/2006" xmlns:o="urn:schemas-microsoft-com:office:office" xmlns:r="http://schemas.openxmlformats.org/officeDocument/2006/relationships" xmlns:m="http://schemas.openxmlformats.org/officeDocument/2006/math" xmlns:v="urn:schemas-microsoft-com:vml" xmlns:wp="http://schemas.openxmlformats.org/drawingml/2006/wordprocessingDrawing" xmlns:w10="urn:schemas-microsoft-com:office:word" xmlns:w="http://schemas.openxmlformats.org/wordprocessingml/2006/main" xmlns:wne="http://schemas.microsoft.com/office/word/2006/wordml">
+<w:hdr xmlns:wpc="http://schemas.microsoft.com/office/word/2010/wordprocessingCanvas" xmlns:mc="http://schemas.openxmlformats.org/markup-compatibility/2006" xmlns:o="urn:schemas-microsoft-com:office:office" xmlns:r="http://schemas.openxmlformats.org/officeDocument/2006/relationships" xmlns:m="http://schemas.openxmlformats.org/officeDocument/2006/math" xmlns:v="urn:schemas-microsoft-com:vml" xmlns:wp14="http://schemas.microsoft.com/office/word/2010/wordprocessingDrawing" xmlns:wp="http://schemas.openxmlformats.org/drawingml/2006/wordprocessingDrawing" xmlns:w10="urn:schemas-microsoft-com:office:word" xmlns:w="http://schemas.openxmlformats.org/wordprocessingml/2006/main" xmlns:w14="http://schemas.microsoft.com/office/word/2010/wordml" xmlns:w15="http://schemas.microsoft.com/office/word/2012/wordml" xmlns:wpg="http://schemas.microsoft.com/office/word/2010/wordprocessingGroup" xmlns:wpi="http://schemas.microsoft.com/office/word/2010/wordprocessingInk" xmlns:wne="http://schemas.microsoft.com/office/word/2006/wordml" xmlns:wps="http://schemas.microsoft.com/office/word/2010/wordprocessingShape" mc:Ignorable="w14 w15 wp14">
   <w:p>
     <w:pPr>
       <w:pStyle w:val="En-tte"/>
@@ -3256,6 +3264,7 @@
                     <w:dataBinding w:prefixMappings="xmlns:ns0='http://schemas.openxmlformats.org/package/2006/metadata/core-properties' xmlns:ns1='http://purl.org/dc/elements/1.1/'" w:xpath="/ns0:coreProperties[1]/ns1:title[1]" w:storeItemID="{6C3C8BC8-F283-45AE-878A-BAB7291924A1}"/>
                     <w:text/>
                   </w:sdtPr>
+                  <w:sdtEndPr/>
                   <w:sdtContent>
                     <w:p>
                       <w:pPr>
@@ -3286,6 +3295,7 @@
                       <w:calendar w:val="gregorian"/>
                     </w:date>
                   </w:sdtPr>
+                  <w:sdtEndPr/>
                   <w:sdtContent>
                     <w:p>
                       <w:pPr>
@@ -3310,8 +3320,8 @@
 </file>
 
 <file path=word/numbering.xml><?xml version="1.0" encoding="utf-8"?>
-<w:numbering xmlns:ve="http://schemas.openxmlformats.org/markup-compatibility/2006" xmlns:o="urn:schemas-microsoft-com:office:office" xmlns:r="http://schemas.openxmlformats.org/officeDocument/2006/relationships" xmlns:m="http://schemas.openxmlformats.org/officeDocument/2006/math" xmlns:v="urn:schemas-microsoft-com:vml" xmlns:wp="http://schemas.openxmlformats.org/drawingml/2006/wordprocessingDrawing" xmlns:w10="urn:schemas-microsoft-com:office:word" xmlns:w="http://schemas.openxmlformats.org/wordprocessingml/2006/main" xmlns:wne="http://schemas.microsoft.com/office/word/2006/wordml">
-  <w:abstractNum w:abstractNumId="0">
+<w:numbering xmlns:wpc="http://schemas.microsoft.com/office/word/2010/wordprocessingCanvas" xmlns:mc="http://schemas.openxmlformats.org/markup-compatibility/2006" xmlns:o="urn:schemas-microsoft-com:office:office" xmlns:r="http://schemas.openxmlformats.org/officeDocument/2006/relationships" xmlns:m="http://schemas.openxmlformats.org/officeDocument/2006/math" xmlns:v="urn:schemas-microsoft-com:vml" xmlns:wp14="http://schemas.microsoft.com/office/word/2010/wordprocessingDrawing" xmlns:wp="http://schemas.openxmlformats.org/drawingml/2006/wordprocessingDrawing" xmlns:w10="urn:schemas-microsoft-com:office:word" xmlns:w="http://schemas.openxmlformats.org/wordprocessingml/2006/main" xmlns:w14="http://schemas.microsoft.com/office/word/2010/wordml" xmlns:w15="http://schemas.microsoft.com/office/word/2012/wordml" xmlns:wpg="http://schemas.microsoft.com/office/word/2010/wordprocessingGroup" xmlns:wpi="http://schemas.microsoft.com/office/word/2010/wordprocessingInk" xmlns:wne="http://schemas.microsoft.com/office/word/2006/wordml" xmlns:wps="http://schemas.microsoft.com/office/word/2010/wordprocessingShape" mc:Ignorable="w14 w15 wp14">
+  <w:abstractNum w:abstractNumId="0" w15:restartNumberingAfterBreak="0">
     <w:nsid w:val="1B745B34"/>
     <w:multiLevelType w:val="hybridMultilevel"/>
     <w:tmpl w:val="AD6A6F40"/>
@@ -3423,7 +3433,7 @@
       </w:rPr>
     </w:lvl>
   </w:abstractNum>
-  <w:abstractNum w:abstractNumId="1">
+  <w:abstractNum w:abstractNumId="1" w15:restartNumberingAfterBreak="0">
     <w:nsid w:val="488552A5"/>
     <w:multiLevelType w:val="hybridMultilevel"/>
     <w:tmpl w:val="6FFA2510"/>
@@ -3536,7 +3546,7 @@
       </w:rPr>
     </w:lvl>
   </w:abstractNum>
-  <w:abstractNum w:abstractNumId="2">
+  <w:abstractNum w:abstractNumId="2" w15:restartNumberingAfterBreak="0">
     <w:nsid w:val="4B3274A9"/>
     <w:multiLevelType w:val="hybridMultilevel"/>
     <w:tmpl w:val="D108DA46"/>
@@ -3648,7 +3658,7 @@
       </w:rPr>
     </w:lvl>
   </w:abstractNum>
-  <w:abstractNum w:abstractNumId="3">
+  <w:abstractNum w:abstractNumId="3" w15:restartNumberingAfterBreak="0">
     <w:nsid w:val="4E113A67"/>
     <w:multiLevelType w:val="hybridMultilevel"/>
     <w:tmpl w:val="F9189E9C"/>
@@ -3760,7 +3770,7 @@
       </w:rPr>
     </w:lvl>
   </w:abstractNum>
-  <w:abstractNum w:abstractNumId="4">
+  <w:abstractNum w:abstractNumId="4" w15:restartNumberingAfterBreak="0">
     <w:nsid w:val="690A685E"/>
     <w:multiLevelType w:val="hybridMultilevel"/>
     <w:tmpl w:val="7CFAF40C"/>
@@ -3872,7 +3882,7 @@
       </w:rPr>
     </w:lvl>
   </w:abstractNum>
-  <w:abstractNum w:abstractNumId="5">
+  <w:abstractNum w:abstractNumId="5" w15:restartNumberingAfterBreak="0">
     <w:nsid w:val="70930F5C"/>
     <w:multiLevelType w:val="multilevel"/>
     <w:tmpl w:val="EEF6EF66"/>
@@ -4043,7 +4053,7 @@
 </file>
 
 <file path=word/styles.xml><?xml version="1.0" encoding="utf-8"?>
-<w:styles xmlns:r="http://schemas.openxmlformats.org/officeDocument/2006/relationships" xmlns:w="http://schemas.openxmlformats.org/wordprocessingml/2006/main">
+<w:styles xmlns:mc="http://schemas.openxmlformats.org/markup-compatibility/2006" xmlns:r="http://schemas.openxmlformats.org/officeDocument/2006/relationships" xmlns:w="http://schemas.openxmlformats.org/wordprocessingml/2006/main" xmlns:w14="http://schemas.microsoft.com/office/word/2010/wordml" xmlns:w15="http://schemas.microsoft.com/office/word/2012/wordml" mc:Ignorable="w14 w15">
   <w:docDefaults>
     <w:rPrDefault>
       <w:rPr>
@@ -4059,144 +4069,378 @@
       </w:pPr>
     </w:pPrDefault>
   </w:docDefaults>
-  <w:latentStyles w:defLockedState="0" w:defUIPriority="99" w:defSemiHidden="1" w:defUnhideWhenUsed="1" w:defQFormat="0" w:count="267">
-    <w:lsdException w:name="Normal" w:semiHidden="0" w:uiPriority="0" w:unhideWhenUsed="0" w:qFormat="1"/>
-    <w:lsdException w:name="heading 1" w:semiHidden="0" w:uiPriority="9" w:unhideWhenUsed="0" w:qFormat="1"/>
-    <w:lsdException w:name="heading 2" w:uiPriority="9" w:qFormat="1"/>
-    <w:lsdException w:name="heading 3" w:uiPriority="9" w:qFormat="1"/>
-    <w:lsdException w:name="heading 4" w:uiPriority="9" w:qFormat="1"/>
-    <w:lsdException w:name="heading 5" w:uiPriority="9" w:qFormat="1"/>
-    <w:lsdException w:name="heading 6" w:uiPriority="9" w:qFormat="1"/>
-    <w:lsdException w:name="heading 7" w:uiPriority="9" w:qFormat="1"/>
-    <w:lsdException w:name="heading 8" w:uiPriority="9" w:qFormat="1"/>
-    <w:lsdException w:name="heading 9" w:uiPriority="9" w:qFormat="1"/>
-    <w:lsdException w:name="toc 1" w:uiPriority="39" w:qFormat="1"/>
-    <w:lsdException w:name="toc 2" w:uiPriority="39" w:qFormat="1"/>
-    <w:lsdException w:name="toc 3" w:uiPriority="39" w:qFormat="1"/>
-    <w:lsdException w:name="toc 4" w:uiPriority="39"/>
-    <w:lsdException w:name="toc 5" w:uiPriority="39"/>
-    <w:lsdException w:name="toc 6" w:uiPriority="39"/>
-    <w:lsdException w:name="toc 7" w:uiPriority="39"/>
-    <w:lsdException w:name="toc 8" w:uiPriority="39"/>
-    <w:lsdException w:name="toc 9" w:uiPriority="39"/>
-    <w:lsdException w:name="caption" w:uiPriority="35" w:qFormat="1"/>
-    <w:lsdException w:name="Title" w:semiHidden="0" w:uiPriority="10" w:unhideWhenUsed="0" w:qFormat="1"/>
-    <w:lsdException w:name="Default Paragraph Font" w:uiPriority="1"/>
-    <w:lsdException w:name="Subtitle" w:semiHidden="0" w:uiPriority="11" w:unhideWhenUsed="0" w:qFormat="1"/>
-    <w:lsdException w:name="Strong" w:semiHidden="0" w:uiPriority="22" w:unhideWhenUsed="0" w:qFormat="1"/>
-    <w:lsdException w:name="Emphasis" w:semiHidden="0" w:uiPriority="20" w:unhideWhenUsed="0" w:qFormat="1"/>
-    <w:lsdException w:name="Table Grid" w:semiHidden="0" w:uiPriority="59" w:unhideWhenUsed="0"/>
-    <w:lsdException w:name="Placeholder Text" w:unhideWhenUsed="0"/>
-    <w:lsdException w:name="No Spacing" w:semiHidden="0" w:uiPriority="1" w:unhideWhenUsed="0" w:qFormat="1"/>
-    <w:lsdException w:name="Light Shading" w:semiHidden="0" w:uiPriority="60" w:unhideWhenUsed="0"/>
-    <w:lsdException w:name="Light List" w:semiHidden="0" w:uiPriority="61" w:unhideWhenUsed="0"/>
-    <w:lsdException w:name="Light Grid" w:semiHidden="0" w:uiPriority="62" w:unhideWhenUsed="0"/>
-    <w:lsdException w:name="Medium Shading 1" w:semiHidden="0" w:uiPriority="63" w:unhideWhenUsed="0"/>
-    <w:lsdException w:name="Medium Shading 2" w:semiHidden="0" w:uiPriority="64" w:unhideWhenUsed="0"/>
-    <w:lsdException w:name="Medium List 1" w:semiHidden="0" w:uiPriority="65" w:unhideWhenUsed="0"/>
-    <w:lsdException w:name="Medium List 2" w:semiHidden="0" w:uiPriority="66" w:unhideWhenUsed="0"/>
-    <w:lsdException w:name="Medium Grid 1" w:semiHidden="0" w:uiPriority="67" w:unhideWhenUsed="0"/>
-    <w:lsdException w:name="Medium Grid 2" w:semiHidden="0" w:uiPriority="68" w:unhideWhenUsed="0"/>
-    <w:lsdException w:name="Medium Grid 3" w:semiHidden="0" w:uiPriority="69" w:unhideWhenUsed="0"/>
-    <w:lsdException w:name="Dark List" w:semiHidden="0" w:uiPriority="70" w:unhideWhenUsed="0"/>
-    <w:lsdException w:name="Colorful Shading" w:semiHidden="0" w:uiPriority="71" w:unhideWhenUsed="0"/>
-    <w:lsdException w:name="Colorful List" w:semiHidden="0" w:uiPriority="72" w:unhideWhenUsed="0"/>
-    <w:lsdException w:name="Colorful Grid" w:semiHidden="0" w:uiPriority="73" w:unhideWhenUsed="0"/>
-    <w:lsdException w:name="Light Shading Accent 1" w:semiHidden="0" w:uiPriority="60" w:unhideWhenUsed="0"/>
-    <w:lsdException w:name="Light List Accent 1" w:semiHidden="0" w:uiPriority="61" w:unhideWhenUsed="0"/>
-    <w:lsdException w:name="Light Grid Accent 1" w:semiHidden="0" w:uiPriority="62" w:unhideWhenUsed="0"/>
-    <w:lsdException w:name="Medium Shading 1 Accent 1" w:semiHidden="0" w:uiPriority="63" w:unhideWhenUsed="0"/>
-    <w:lsdException w:name="Medium Shading 2 Accent 1" w:semiHidden="0" w:uiPriority="64" w:unhideWhenUsed="0"/>
-    <w:lsdException w:name="Medium List 1 Accent 1" w:semiHidden="0" w:uiPriority="65" w:unhideWhenUsed="0"/>
-    <w:lsdException w:name="Revision" w:unhideWhenUsed="0"/>
-    <w:lsdException w:name="List Paragraph" w:semiHidden="0" w:uiPriority="34" w:unhideWhenUsed="0" w:qFormat="1"/>
-    <w:lsdException w:name="Quote" w:semiHidden="0" w:uiPriority="29" w:unhideWhenUsed="0" w:qFormat="1"/>
-    <w:lsdException w:name="Intense Quote" w:semiHidden="0" w:uiPriority="30" w:unhideWhenUsed="0" w:qFormat="1"/>
-    <w:lsdException w:name="Medium List 2 Accent 1" w:semiHidden="0" w:uiPriority="66" w:unhideWhenUsed="0"/>
-    <w:lsdException w:name="Medium Grid 1 Accent 1" w:semiHidden="0" w:uiPriority="67" w:unhideWhenUsed="0"/>
-    <w:lsdException w:name="Medium Grid 2 Accent 1" w:semiHidden="0" w:uiPriority="68" w:unhideWhenUsed="0"/>
-    <w:lsdException w:name="Medium Grid 3 Accent 1" w:semiHidden="0" w:uiPriority="69" w:unhideWhenUsed="0"/>
-    <w:lsdException w:name="Dark List Accent 1" w:semiHidden="0" w:uiPriority="70" w:unhideWhenUsed="0"/>
-    <w:lsdException w:name="Colorful Shading Accent 1" w:semiHidden="0" w:uiPriority="71" w:unhideWhenUsed="0"/>
-    <w:lsdException w:name="Colorful List Accent 1" w:semiHidden="0" w:uiPriority="72" w:unhideWhenUsed="0"/>
-    <w:lsdException w:name="Colorful Grid Accent 1" w:semiHidden="0" w:uiPriority="73" w:unhideWhenUsed="0"/>
-    <w:lsdException w:name="Light Shading Accent 2" w:semiHidden="0" w:uiPriority="60" w:unhideWhenUsed="0"/>
-    <w:lsdException w:name="Light List Accent 2" w:semiHidden="0" w:uiPriority="61" w:unhideWhenUsed="0"/>
-    <w:lsdException w:name="Light Grid Accent 2" w:semiHidden="0" w:uiPriority="62" w:unhideWhenUsed="0"/>
-    <w:lsdException w:name="Medium Shading 1 Accent 2" w:semiHidden="0" w:uiPriority="63" w:unhideWhenUsed="0"/>
-    <w:lsdException w:name="Medium Shading 2 Accent 2" w:semiHidden="0" w:uiPriority="64" w:unhideWhenUsed="0"/>
-    <w:lsdException w:name="Medium List 1 Accent 2" w:semiHidden="0" w:uiPriority="65" w:unhideWhenUsed="0"/>
-    <w:lsdException w:name="Medium List 2 Accent 2" w:semiHidden="0" w:uiPriority="66" w:unhideWhenUsed="0"/>
-    <w:lsdException w:name="Medium Grid 1 Accent 2" w:semiHidden="0" w:uiPriority="67" w:unhideWhenUsed="0"/>
-    <w:lsdException w:name="Medium Grid 2 Accent 2" w:semiHidden="0" w:uiPriority="68" w:unhideWhenUsed="0"/>
-    <w:lsdException w:name="Medium Grid 3 Accent 2" w:semiHidden="0" w:uiPriority="69" w:unhideWhenUsed="0"/>
-    <w:lsdException w:name="Dark List Accent 2" w:semiHidden="0" w:uiPriority="70" w:unhideWhenUsed="0"/>
-    <w:lsdException w:name="Colorful Shading Accent 2" w:semiHidden="0" w:uiPriority="71" w:unhideWhenUsed="0"/>
-    <w:lsdException w:name="Colorful List Accent 2" w:semiHidden="0" w:uiPriority="72" w:unhideWhenUsed="0"/>
-    <w:lsdException w:name="Colorful Grid Accent 2" w:semiHidden="0" w:uiPriority="73" w:unhideWhenUsed="0"/>
-    <w:lsdException w:name="Light Shading Accent 3" w:semiHidden="0" w:uiPriority="60" w:unhideWhenUsed="0"/>
-    <w:lsdException w:name="Light List Accent 3" w:semiHidden="0" w:uiPriority="61" w:unhideWhenUsed="0"/>
-    <w:lsdException w:name="Light Grid Accent 3" w:semiHidden="0" w:uiPriority="62" w:unhideWhenUsed="0"/>
-    <w:lsdException w:name="Medium Shading 1 Accent 3" w:semiHidden="0" w:uiPriority="63" w:unhideWhenUsed="0"/>
-    <w:lsdException w:name="Medium Shading 2 Accent 3" w:semiHidden="0" w:uiPriority="64" w:unhideWhenUsed="0"/>
-    <w:lsdException w:name="Medium List 1 Accent 3" w:semiHidden="0" w:uiPriority="65" w:unhideWhenUsed="0"/>
-    <w:lsdException w:name="Medium List 2 Accent 3" w:semiHidden="0" w:uiPriority="66" w:unhideWhenUsed="0"/>
-    <w:lsdException w:name="Medium Grid 1 Accent 3" w:semiHidden="0" w:uiPriority="67" w:unhideWhenUsed="0"/>
-    <w:lsdException w:name="Medium Grid 2 Accent 3" w:semiHidden="0" w:uiPriority="68" w:unhideWhenUsed="0"/>
-    <w:lsdException w:name="Medium Grid 3 Accent 3" w:semiHidden="0" w:uiPriority="69" w:unhideWhenUsed="0"/>
-    <w:lsdException w:name="Dark List Accent 3" w:semiHidden="0" w:uiPriority="70" w:unhideWhenUsed="0"/>
-    <w:lsdException w:name="Colorful Shading Accent 3" w:semiHidden="0" w:uiPriority="71" w:unhideWhenUsed="0"/>
-    <w:lsdException w:name="Colorful List Accent 3" w:semiHidden="0" w:uiPriority="72" w:unhideWhenUsed="0"/>
-    <w:lsdException w:name="Colorful Grid Accent 3" w:semiHidden="0" w:uiPriority="73" w:unhideWhenUsed="0"/>
-    <w:lsdException w:name="Light Shading Accent 4" w:semiHidden="0" w:uiPriority="60" w:unhideWhenUsed="0"/>
-    <w:lsdException w:name="Light List Accent 4" w:semiHidden="0" w:uiPriority="61" w:unhideWhenUsed="0"/>
-    <w:lsdException w:name="Light Grid Accent 4" w:semiHidden="0" w:uiPriority="62" w:unhideWhenUsed="0"/>
-    <w:lsdException w:name="Medium Shading 1 Accent 4" w:semiHidden="0" w:uiPriority="63" w:unhideWhenUsed="0"/>
-    <w:lsdException w:name="Medium Shading 2 Accent 4" w:semiHidden="0" w:uiPriority="64" w:unhideWhenUsed="0"/>
-    <w:lsdException w:name="Medium List 1 Accent 4" w:semiHidden="0" w:uiPriority="65" w:unhideWhenUsed="0"/>
-    <w:lsdException w:name="Medium List 2 Accent 4" w:semiHidden="0" w:uiPriority="66" w:unhideWhenUsed="0"/>
-    <w:lsdException w:name="Medium Grid 1 Accent 4" w:semiHidden="0" w:uiPriority="67" w:unhideWhenUsed="0"/>
-    <w:lsdException w:name="Medium Grid 2 Accent 4" w:semiHidden="0" w:uiPriority="68" w:unhideWhenUsed="0"/>
-    <w:lsdException w:name="Medium Grid 3 Accent 4" w:semiHidden="0" w:uiPriority="69" w:unhideWhenUsed="0"/>
-    <w:lsdException w:name="Dark List Accent 4" w:semiHidden="0" w:uiPriority="70" w:unhideWhenUsed="0"/>
-    <w:lsdException w:name="Colorful Shading Accent 4" w:semiHidden="0" w:uiPriority="71" w:unhideWhenUsed="0"/>
-    <w:lsdException w:name="Colorful List Accent 4" w:semiHidden="0" w:uiPriority="72" w:unhideWhenUsed="0"/>
-    <w:lsdException w:name="Colorful Grid Accent 4" w:semiHidden="0" w:uiPriority="73" w:unhideWhenUsed="0"/>
-    <w:lsdException w:name="Light Shading Accent 5" w:semiHidden="0" w:uiPriority="60" w:unhideWhenUsed="0"/>
-    <w:lsdException w:name="Light List Accent 5" w:semiHidden="0" w:uiPriority="61" w:unhideWhenUsed="0"/>
-    <w:lsdException w:name="Light Grid Accent 5" w:semiHidden="0" w:uiPriority="62" w:unhideWhenUsed="0"/>
-    <w:lsdException w:name="Medium Shading 1 Accent 5" w:semiHidden="0" w:uiPriority="63" w:unhideWhenUsed="0"/>
-    <w:lsdException w:name="Medium Shading 2 Accent 5" w:semiHidden="0" w:uiPriority="64" w:unhideWhenUsed="0"/>
-    <w:lsdException w:name="Medium List 1 Accent 5" w:semiHidden="0" w:uiPriority="65" w:unhideWhenUsed="0"/>
-    <w:lsdException w:name="Medium List 2 Accent 5" w:semiHidden="0" w:uiPriority="66" w:unhideWhenUsed="0"/>
-    <w:lsdException w:name="Medium Grid 1 Accent 5" w:semiHidden="0" w:uiPriority="67" w:unhideWhenUsed="0"/>
-    <w:lsdException w:name="Medium Grid 2 Accent 5" w:semiHidden="0" w:uiPriority="68" w:unhideWhenUsed="0"/>
-    <w:lsdException w:name="Medium Grid 3 Accent 5" w:semiHidden="0" w:uiPriority="69" w:unhideWhenUsed="0"/>
-    <w:lsdException w:name="Dark List Accent 5" w:semiHidden="0" w:uiPriority="70" w:unhideWhenUsed="0"/>
-    <w:lsdException w:name="Colorful Shading Accent 5" w:semiHidden="0" w:uiPriority="71" w:unhideWhenUsed="0"/>
-    <w:lsdException w:name="Colorful List Accent 5" w:semiHidden="0" w:uiPriority="72" w:unhideWhenUsed="0"/>
-    <w:lsdException w:name="Colorful Grid Accent 5" w:semiHidden="0" w:uiPriority="73" w:unhideWhenUsed="0"/>
-    <w:lsdException w:name="Light Shading Accent 6" w:semiHidden="0" w:uiPriority="60" w:unhideWhenUsed="0"/>
-    <w:lsdException w:name="Light List Accent 6" w:semiHidden="0" w:uiPriority="61" w:unhideWhenUsed="0"/>
-    <w:lsdException w:name="Light Grid Accent 6" w:semiHidden="0" w:uiPriority="62" w:unhideWhenUsed="0"/>
-    <w:lsdException w:name="Medium Shading 1 Accent 6" w:semiHidden="0" w:uiPriority="63" w:unhideWhenUsed="0"/>
-    <w:lsdException w:name="Medium Shading 2 Accent 6" w:semiHidden="0" w:uiPriority="64" w:unhideWhenUsed="0"/>
-    <w:lsdException w:name="Medium List 1 Accent 6" w:semiHidden="0" w:uiPriority="65" w:unhideWhenUsed="0"/>
-    <w:lsdException w:name="Medium List 2 Accent 6" w:semiHidden="0" w:uiPriority="66" w:unhideWhenUsed="0"/>
-    <w:lsdException w:name="Medium Grid 1 Accent 6" w:semiHidden="0" w:uiPriority="67" w:unhideWhenUsed="0"/>
-    <w:lsdException w:name="Medium Grid 2 Accent 6" w:semiHidden="0" w:uiPriority="68" w:unhideWhenUsed="0"/>
-    <w:lsdException w:name="Medium Grid 3 Accent 6" w:semiHidden="0" w:uiPriority="69" w:unhideWhenUsed="0"/>
-    <w:lsdException w:name="Dark List Accent 6" w:semiHidden="0" w:uiPriority="70" w:unhideWhenUsed="0"/>
-    <w:lsdException w:name="Colorful Shading Accent 6" w:semiHidden="0" w:uiPriority="71" w:unhideWhenUsed="0"/>
-    <w:lsdException w:name="Colorful List Accent 6" w:semiHidden="0" w:uiPriority="72" w:unhideWhenUsed="0"/>
-    <w:lsdException w:name="Colorful Grid Accent 6" w:semiHidden="0" w:uiPriority="73" w:unhideWhenUsed="0"/>
-    <w:lsdException w:name="Subtle Emphasis" w:semiHidden="0" w:uiPriority="19" w:unhideWhenUsed="0" w:qFormat="1"/>
-    <w:lsdException w:name="Intense Emphasis" w:semiHidden="0" w:uiPriority="21" w:unhideWhenUsed="0" w:qFormat="1"/>
-    <w:lsdException w:name="Subtle Reference" w:semiHidden="0" w:uiPriority="31" w:unhideWhenUsed="0" w:qFormat="1"/>
-    <w:lsdException w:name="Intense Reference" w:semiHidden="0" w:uiPriority="32" w:unhideWhenUsed="0" w:qFormat="1"/>
-    <w:lsdException w:name="Book Title" w:semiHidden="0" w:uiPriority="33" w:unhideWhenUsed="0" w:qFormat="1"/>
-    <w:lsdException w:name="Bibliography" w:uiPriority="37"/>
-    <w:lsdException w:name="TOC Heading" w:uiPriority="39" w:qFormat="1"/>
+  <w:latentStyles w:defLockedState="0" w:defUIPriority="99" w:defSemiHidden="0" w:defUnhideWhenUsed="0" w:defQFormat="0" w:count="371">
+    <w:lsdException w:name="Normal" w:uiPriority="0" w:qFormat="1"/>
+    <w:lsdException w:name="heading 1" w:uiPriority="9" w:qFormat="1"/>
+    <w:lsdException w:name="heading 2" w:semiHidden="1" w:uiPriority="9" w:unhideWhenUsed="1" w:qFormat="1"/>
+    <w:lsdException w:name="heading 3" w:semiHidden="1" w:uiPriority="9" w:unhideWhenUsed="1" w:qFormat="1"/>
+    <w:lsdException w:name="heading 4" w:semiHidden="1" w:uiPriority="9" w:unhideWhenUsed="1" w:qFormat="1"/>
+    <w:lsdException w:name="heading 5" w:semiHidden="1" w:uiPriority="9" w:unhideWhenUsed="1" w:qFormat="1"/>
+    <w:lsdException w:name="heading 6" w:semiHidden="1" w:uiPriority="9" w:unhideWhenUsed="1" w:qFormat="1"/>
+    <w:lsdException w:name="heading 7" w:semiHidden="1" w:uiPriority="9" w:unhideWhenUsed="1" w:qFormat="1"/>
+    <w:lsdException w:name="heading 8" w:semiHidden="1" w:uiPriority="9" w:unhideWhenUsed="1" w:qFormat="1"/>
+    <w:lsdException w:name="heading 9" w:semiHidden="1" w:uiPriority="9" w:unhideWhenUsed="1" w:qFormat="1"/>
+    <w:lsdException w:name="index 1" w:semiHidden="1" w:unhideWhenUsed="1"/>
+    <w:lsdException w:name="index 2" w:semiHidden="1" w:unhideWhenUsed="1"/>
+    <w:lsdException w:name="index 3" w:semiHidden="1" w:unhideWhenUsed="1"/>
+    <w:lsdException w:name="index 4" w:semiHidden="1" w:unhideWhenUsed="1"/>
+    <w:lsdException w:name="index 5" w:semiHidden="1" w:unhideWhenUsed="1"/>
+    <w:lsdException w:name="index 6" w:semiHidden="1" w:unhideWhenUsed="1"/>
+    <w:lsdException w:name="index 7" w:semiHidden="1" w:unhideWhenUsed="1"/>
+    <w:lsdException w:name="index 8" w:semiHidden="1" w:unhideWhenUsed="1"/>
+    <w:lsdException w:name="index 9" w:semiHidden="1" w:unhideWhenUsed="1"/>
+    <w:lsdException w:name="toc 1" w:semiHidden="1" w:uiPriority="39" w:unhideWhenUsed="1" w:qFormat="1"/>
+    <w:lsdException w:name="toc 2" w:semiHidden="1" w:uiPriority="39" w:unhideWhenUsed="1" w:qFormat="1"/>
+    <w:lsdException w:name="toc 3" w:semiHidden="1" w:uiPriority="39" w:unhideWhenUsed="1" w:qFormat="1"/>
+    <w:lsdException w:name="toc 4" w:semiHidden="1" w:uiPriority="39" w:unhideWhenUsed="1"/>
+    <w:lsdException w:name="toc 5" w:semiHidden="1" w:uiPriority="39" w:unhideWhenUsed="1"/>
+    <w:lsdException w:name="toc 6" w:semiHidden="1" w:uiPriority="39" w:unhideWhenUsed="1"/>
+    <w:lsdException w:name="toc 7" w:semiHidden="1" w:uiPriority="39" w:unhideWhenUsed="1"/>
+    <w:lsdException w:name="toc 8" w:semiHidden="1" w:uiPriority="39" w:unhideWhenUsed="1"/>
+    <w:lsdException w:name="toc 9" w:semiHidden="1" w:uiPriority="39" w:unhideWhenUsed="1"/>
+    <w:lsdException w:name="Normal Indent" w:semiHidden="1" w:unhideWhenUsed="1"/>
+    <w:lsdException w:name="footnote text" w:semiHidden="1" w:unhideWhenUsed="1"/>
+    <w:lsdException w:name="annotation text" w:semiHidden="1" w:unhideWhenUsed="1"/>
+    <w:lsdException w:name="header" w:semiHidden="1" w:unhideWhenUsed="1"/>
+    <w:lsdException w:name="footer" w:semiHidden="1" w:unhideWhenUsed="1"/>
+    <w:lsdException w:name="index heading" w:semiHidden="1" w:unhideWhenUsed="1"/>
+    <w:lsdException w:name="caption" w:semiHidden="1" w:uiPriority="35" w:unhideWhenUsed="1" w:qFormat="1"/>
+    <w:lsdException w:name="table of figures" w:semiHidden="1" w:unhideWhenUsed="1"/>
+    <w:lsdException w:name="envelope address" w:semiHidden="1" w:unhideWhenUsed="1"/>
+    <w:lsdException w:name="envelope return" w:semiHidden="1" w:unhideWhenUsed="1"/>
+    <w:lsdException w:name="footnote reference" w:semiHidden="1" w:unhideWhenUsed="1"/>
+    <w:lsdException w:name="annotation reference" w:semiHidden="1" w:unhideWhenUsed="1"/>
+    <w:lsdException w:name="line number" w:semiHidden="1" w:unhideWhenUsed="1"/>
+    <w:lsdException w:name="page number" w:semiHidden="1" w:unhideWhenUsed="1"/>
+    <w:lsdException w:name="endnote reference" w:semiHidden="1" w:unhideWhenUsed="1"/>
+    <w:lsdException w:name="endnote text" w:semiHidden="1" w:unhideWhenUsed="1"/>
+    <w:lsdException w:name="table of authorities" w:semiHidden="1" w:unhideWhenUsed="1"/>
+    <w:lsdException w:name="macro" w:semiHidden="1" w:unhideWhenUsed="1"/>
+    <w:lsdException w:name="toa heading" w:semiHidden="1" w:unhideWhenUsed="1"/>
+    <w:lsdException w:name="List" w:semiHidden="1" w:unhideWhenUsed="1"/>
+    <w:lsdException w:name="List Bullet" w:semiHidden="1" w:unhideWhenUsed="1"/>
+    <w:lsdException w:name="List Number" w:semiHidden="1" w:unhideWhenUsed="1"/>
+    <w:lsdException w:name="List 2" w:semiHidden="1" w:unhideWhenUsed="1"/>
+    <w:lsdException w:name="List 3" w:semiHidden="1" w:unhideWhenUsed="1"/>
+    <w:lsdException w:name="List 4" w:semiHidden="1" w:unhideWhenUsed="1"/>
+    <w:lsdException w:name="List 5" w:semiHidden="1" w:unhideWhenUsed="1"/>
+    <w:lsdException w:name="List Bullet 2" w:semiHidden="1" w:unhideWhenUsed="1"/>
+    <w:lsdException w:name="List Bullet 3" w:semiHidden="1" w:unhideWhenUsed="1"/>
+    <w:lsdException w:name="List Bullet 4" w:semiHidden="1" w:unhideWhenUsed="1"/>
+    <w:lsdException w:name="List Bullet 5" w:semiHidden="1" w:unhideWhenUsed="1"/>
+    <w:lsdException w:name="List Number 2" w:semiHidden="1" w:unhideWhenUsed="1"/>
+    <w:lsdException w:name="List Number 3" w:semiHidden="1" w:unhideWhenUsed="1"/>
+    <w:lsdException w:name="List Number 4" w:semiHidden="1" w:unhideWhenUsed="1"/>
+    <w:lsdException w:name="List Number 5" w:semiHidden="1" w:unhideWhenUsed="1"/>
+    <w:lsdException w:name="Title" w:uiPriority="10" w:qFormat="1"/>
+    <w:lsdException w:name="Closing" w:semiHidden="1" w:unhideWhenUsed="1"/>
+    <w:lsdException w:name="Signature" w:semiHidden="1" w:unhideWhenUsed="1"/>
+    <w:lsdException w:name="Default Paragraph Font" w:semiHidden="1" w:uiPriority="1" w:unhideWhenUsed="1"/>
+    <w:lsdException w:name="Body Text" w:semiHidden="1" w:unhideWhenUsed="1"/>
+    <w:lsdException w:name="Body Text Indent" w:semiHidden="1" w:unhideWhenUsed="1"/>
+    <w:lsdException w:name="List Continue" w:semiHidden="1" w:unhideWhenUsed="1"/>
+    <w:lsdException w:name="List Continue 2" w:semiHidden="1" w:unhideWhenUsed="1"/>
+    <w:lsdException w:name="List Continue 3" w:semiHidden="1" w:unhideWhenUsed="1"/>
+    <w:lsdException w:name="List Continue 4" w:semiHidden="1" w:unhideWhenUsed="1"/>
+    <w:lsdException w:name="List Continue 5" w:semiHidden="1" w:unhideWhenUsed="1"/>
+    <w:lsdException w:name="Message Header" w:semiHidden="1" w:unhideWhenUsed="1"/>
+    <w:lsdException w:name="Subtitle" w:uiPriority="11" w:qFormat="1"/>
+    <w:lsdException w:name="Salutation" w:semiHidden="1" w:unhideWhenUsed="1"/>
+    <w:lsdException w:name="Date" w:semiHidden="1" w:unhideWhenUsed="1"/>
+    <w:lsdException w:name="Body Text First Indent" w:semiHidden="1" w:unhideWhenUsed="1"/>
+    <w:lsdException w:name="Body Text First Indent 2" w:semiHidden="1" w:unhideWhenUsed="1"/>
+    <w:lsdException w:name="Note Heading" w:semiHidden="1" w:unhideWhenUsed="1"/>
+    <w:lsdException w:name="Body Text 2" w:semiHidden="1" w:unhideWhenUsed="1"/>
+    <w:lsdException w:name="Body Text 3" w:semiHidden="1" w:unhideWhenUsed="1"/>
+    <w:lsdException w:name="Body Text Indent 2" w:semiHidden="1" w:unhideWhenUsed="1"/>
+    <w:lsdException w:name="Body Text Indent 3" w:semiHidden="1" w:unhideWhenUsed="1"/>
+    <w:lsdException w:name="Block Text" w:semiHidden="1" w:unhideWhenUsed="1"/>
+    <w:lsdException w:name="Hyperlink" w:semiHidden="1" w:unhideWhenUsed="1"/>
+    <w:lsdException w:name="FollowedHyperlink" w:semiHidden="1" w:unhideWhenUsed="1"/>
+    <w:lsdException w:name="Strong" w:uiPriority="22" w:qFormat="1"/>
+    <w:lsdException w:name="Emphasis" w:uiPriority="20" w:qFormat="1"/>
+    <w:lsdException w:name="Document Map" w:semiHidden="1" w:unhideWhenUsed="1"/>
+    <w:lsdException w:name="Plain Text" w:semiHidden="1" w:unhideWhenUsed="1"/>
+    <w:lsdException w:name="E-mail Signature" w:semiHidden="1" w:unhideWhenUsed="1"/>
+    <w:lsdException w:name="HTML Top of Form" w:semiHidden="1" w:unhideWhenUsed="1"/>
+    <w:lsdException w:name="HTML Bottom of Form" w:semiHidden="1" w:unhideWhenUsed="1"/>
+    <w:lsdException w:name="Normal (Web)" w:semiHidden="1" w:unhideWhenUsed="1"/>
+    <w:lsdException w:name="HTML Acronym" w:semiHidden="1" w:unhideWhenUsed="1"/>
+    <w:lsdException w:name="HTML Address" w:semiHidden="1" w:unhideWhenUsed="1"/>
+    <w:lsdException w:name="HTML Cite" w:semiHidden="1" w:unhideWhenUsed="1"/>
+    <w:lsdException w:name="HTML Code" w:semiHidden="1" w:unhideWhenUsed="1"/>
+    <w:lsdException w:name="HTML Definition" w:semiHidden="1" w:unhideWhenUsed="1"/>
+    <w:lsdException w:name="HTML Keyboard" w:semiHidden="1" w:unhideWhenUsed="1"/>
+    <w:lsdException w:name="HTML Preformatted" w:semiHidden="1" w:unhideWhenUsed="1"/>
+    <w:lsdException w:name="HTML Sample" w:semiHidden="1" w:unhideWhenUsed="1"/>
+    <w:lsdException w:name="HTML Typewriter" w:semiHidden="1" w:unhideWhenUsed="1"/>
+    <w:lsdException w:name="HTML Variable" w:semiHidden="1" w:unhideWhenUsed="1"/>
+    <w:lsdException w:name="Normal Table" w:semiHidden="1" w:unhideWhenUsed="1"/>
+    <w:lsdException w:name="annotation subject" w:semiHidden="1" w:unhideWhenUsed="1"/>
+    <w:lsdException w:name="No List" w:semiHidden="1" w:unhideWhenUsed="1"/>
+    <w:lsdException w:name="Outline List 1" w:semiHidden="1" w:unhideWhenUsed="1"/>
+    <w:lsdException w:name="Outline List 2" w:semiHidden="1" w:unhideWhenUsed="1"/>
+    <w:lsdException w:name="Outline List 3" w:semiHidden="1" w:unhideWhenUsed="1"/>
+    <w:lsdException w:name="Table Simple 1" w:semiHidden="1" w:unhideWhenUsed="1"/>
+    <w:lsdException w:name="Table Simple 2" w:semiHidden="1" w:unhideWhenUsed="1"/>
+    <w:lsdException w:name="Table Simple 3" w:semiHidden="1" w:unhideWhenUsed="1"/>
+    <w:lsdException w:name="Table Classic 1" w:semiHidden="1" w:unhideWhenUsed="1"/>
+    <w:lsdException w:name="Table Classic 2" w:semiHidden="1" w:unhideWhenUsed="1"/>
+    <w:lsdException w:name="Table Classic 3" w:semiHidden="1" w:unhideWhenUsed="1"/>
+    <w:lsdException w:name="Table Classic 4" w:semiHidden="1" w:unhideWhenUsed="1"/>
+    <w:lsdException w:name="Table Colorful 1" w:semiHidden="1" w:unhideWhenUsed="1"/>
+    <w:lsdException w:name="Table Colorful 2" w:semiHidden="1" w:unhideWhenUsed="1"/>
+    <w:lsdException w:name="Table Colorful 3" w:semiHidden="1" w:unhideWhenUsed="1"/>
+    <w:lsdException w:name="Table Columns 1" w:semiHidden="1" w:unhideWhenUsed="1"/>
+    <w:lsdException w:name="Table Columns 2" w:semiHidden="1" w:unhideWhenUsed="1"/>
+    <w:lsdException w:name="Table Columns 3" w:semiHidden="1" w:unhideWhenUsed="1"/>
+    <w:lsdException w:name="Table Columns 4" w:semiHidden="1" w:unhideWhenUsed="1"/>
+    <w:lsdException w:name="Table Columns 5" w:semiHidden="1" w:unhideWhenUsed="1"/>
+    <w:lsdException w:name="Table Grid 1" w:semiHidden="1" w:unhideWhenUsed="1"/>
+    <w:lsdException w:name="Table Grid 2" w:semiHidden="1" w:unhideWhenUsed="1"/>
+    <w:lsdException w:name="Table Grid 3" w:semiHidden="1" w:unhideWhenUsed="1"/>
+    <w:lsdException w:name="Table Grid 4" w:semiHidden="1" w:unhideWhenUsed="1"/>
+    <w:lsdException w:name="Table Grid 5" w:semiHidden="1" w:unhideWhenUsed="1"/>
+    <w:lsdException w:name="Table Grid 6" w:semiHidden="1" w:unhideWhenUsed="1"/>
+    <w:lsdException w:name="Table Grid 7" w:semiHidden="1" w:unhideWhenUsed="1"/>
+    <w:lsdException w:name="Table Grid 8" w:semiHidden="1" w:unhideWhenUsed="1"/>
+    <w:lsdException w:name="Table List 1" w:semiHidden="1" w:unhideWhenUsed="1"/>
+    <w:lsdException w:name="Table List 2" w:semiHidden="1" w:unhideWhenUsed="1"/>
+    <w:lsdException w:name="Table List 3" w:semiHidden="1" w:unhideWhenUsed="1"/>
+    <w:lsdException w:name="Table List 4" w:semiHidden="1" w:unhideWhenUsed="1"/>
+    <w:lsdException w:name="Table List 5" w:semiHidden="1" w:unhideWhenUsed="1"/>
+    <w:lsdException w:name="Table List 6" w:semiHidden="1" w:unhideWhenUsed="1"/>
+    <w:lsdException w:name="Table List 7" w:semiHidden="1" w:unhideWhenUsed="1"/>
+    <w:lsdException w:name="Table List 8" w:semiHidden="1" w:unhideWhenUsed="1"/>
+    <w:lsdException w:name="Table 3D effects 1" w:semiHidden="1" w:unhideWhenUsed="1"/>
+    <w:lsdException w:name="Table 3D effects 2" w:semiHidden="1" w:unhideWhenUsed="1"/>
+    <w:lsdException w:name="Table 3D effects 3" w:semiHidden="1" w:unhideWhenUsed="1"/>
+    <w:lsdException w:name="Table Contemporary" w:semiHidden="1" w:unhideWhenUsed="1"/>
+    <w:lsdException w:name="Table Elegant" w:semiHidden="1" w:unhideWhenUsed="1"/>
+    <w:lsdException w:name="Table Professional" w:semiHidden="1" w:unhideWhenUsed="1"/>
+    <w:lsdException w:name="Table Subtle 1" w:semiHidden="1" w:unhideWhenUsed="1"/>
+    <w:lsdException w:name="Table Subtle 2" w:semiHidden="1" w:unhideWhenUsed="1"/>
+    <w:lsdException w:name="Table Web 1" w:semiHidden="1" w:unhideWhenUsed="1"/>
+    <w:lsdException w:name="Table Web 2" w:semiHidden="1" w:unhideWhenUsed="1"/>
+    <w:lsdException w:name="Table Web 3" w:semiHidden="1" w:unhideWhenUsed="1"/>
+    <w:lsdException w:name="Balloon Text" w:semiHidden="1" w:unhideWhenUsed="1"/>
+    <w:lsdException w:name="Table Grid" w:uiPriority="59"/>
+    <w:lsdException w:name="Table Theme" w:semiHidden="1" w:unhideWhenUsed="1"/>
+    <w:lsdException w:name="Placeholder Text" w:semiHidden="1"/>
+    <w:lsdException w:name="No Spacing" w:uiPriority="1" w:qFormat="1"/>
+    <w:lsdException w:name="Light Shading" w:uiPriority="60"/>
+    <w:lsdException w:name="Light List" w:uiPriority="61"/>
+    <w:lsdException w:name="Light Grid" w:uiPriority="62"/>
+    <w:lsdException w:name="Medium Shading 1" w:uiPriority="63"/>
+    <w:lsdException w:name="Medium Shading 2" w:uiPriority="64"/>
+    <w:lsdException w:name="Medium List 1" w:uiPriority="65"/>
+    <w:lsdException w:name="Medium List 2" w:uiPriority="66"/>
+    <w:lsdException w:name="Medium Grid 1" w:uiPriority="67"/>
+    <w:lsdException w:name="Medium Grid 2" w:uiPriority="68"/>
+    <w:lsdException w:name="Medium Grid 3" w:uiPriority="69"/>
+    <w:lsdException w:name="Dark List" w:uiPriority="70"/>
+    <w:lsdException w:name="Colorful Shading" w:uiPriority="71"/>
+    <w:lsdException w:name="Colorful List" w:uiPriority="72"/>
+    <w:lsdException w:name="Colorful Grid" w:uiPriority="73"/>
+    <w:lsdException w:name="Light Shading Accent 1" w:uiPriority="60"/>
+    <w:lsdException w:name="Light List Accent 1" w:uiPriority="61"/>
+    <w:lsdException w:name="Light Grid Accent 1" w:uiPriority="62"/>
+    <w:lsdException w:name="Medium Shading 1 Accent 1" w:uiPriority="63"/>
+    <w:lsdException w:name="Medium Shading 2 Accent 1" w:uiPriority="64"/>
+    <w:lsdException w:name="Medium List 1 Accent 1" w:uiPriority="65"/>
+    <w:lsdException w:name="Revision" w:semiHidden="1"/>
+    <w:lsdException w:name="List Paragraph" w:uiPriority="34" w:qFormat="1"/>
+    <w:lsdException w:name="Quote" w:uiPriority="29" w:qFormat="1"/>
+    <w:lsdException w:name="Intense Quote" w:uiPriority="30" w:qFormat="1"/>
+    <w:lsdException w:name="Medium List 2 Accent 1" w:uiPriority="66"/>
+    <w:lsdException w:name="Medium Grid 1 Accent 1" w:uiPriority="67"/>
+    <w:lsdException w:name="Medium Grid 2 Accent 1" w:uiPriority="68"/>
+    <w:lsdException w:name="Medium Grid 3 Accent 1" w:uiPriority="69"/>
+    <w:lsdException w:name="Dark List Accent 1" w:uiPriority="70"/>
+    <w:lsdException w:name="Colorful Shading Accent 1" w:uiPriority="71"/>
+    <w:lsdException w:name="Colorful List Accent 1" w:uiPriority="72"/>
+    <w:lsdException w:name="Colorful Grid Accent 1" w:uiPriority="73"/>
+    <w:lsdException w:name="Light Shading Accent 2" w:uiPriority="60"/>
+    <w:lsdException w:name="Light List Accent 2" w:uiPriority="61"/>
+    <w:lsdException w:name="Light Grid Accent 2" w:uiPriority="62"/>
+    <w:lsdException w:name="Medium Shading 1 Accent 2" w:uiPriority="63"/>
+    <w:lsdException w:name="Medium Shading 2 Accent 2" w:uiPriority="64"/>
+    <w:lsdException w:name="Medium List 1 Accent 2" w:uiPriority="65"/>
+    <w:lsdException w:name="Medium List 2 Accent 2" w:uiPriority="66"/>
+    <w:lsdException w:name="Medium Grid 1 Accent 2" w:uiPriority="67"/>
+    <w:lsdException w:name="Medium Grid 2 Accent 2" w:uiPriority="68"/>
+    <w:lsdException w:name="Medium Grid 3 Accent 2" w:uiPriority="69"/>
+    <w:lsdException w:name="Dark List Accent 2" w:uiPriority="70"/>
+    <w:lsdException w:name="Colorful Shading Accent 2" w:uiPriority="71"/>
+    <w:lsdException w:name="Colorful List Accent 2" w:uiPriority="72"/>
+    <w:lsdException w:name="Colorful Grid Accent 2" w:uiPriority="73"/>
+    <w:lsdException w:name="Light Shading Accent 3" w:uiPriority="60"/>
+    <w:lsdException w:name="Light List Accent 3" w:uiPriority="61"/>
+    <w:lsdException w:name="Light Grid Accent 3" w:uiPriority="62"/>
+    <w:lsdException w:name="Medium Shading 1 Accent 3" w:uiPriority="63"/>
+    <w:lsdException w:name="Medium Shading 2 Accent 3" w:uiPriority="64"/>
+    <w:lsdException w:name="Medium List 1 Accent 3" w:uiPriority="65"/>
+    <w:lsdException w:name="Medium List 2 Accent 3" w:uiPriority="66"/>
+    <w:lsdException w:name="Medium Grid 1 Accent 3" w:uiPriority="67"/>
+    <w:lsdException w:name="Medium Grid 2 Accent 3" w:uiPriority="68"/>
+    <w:lsdException w:name="Medium Grid 3 Accent 3" w:uiPriority="69"/>
+    <w:lsdException w:name="Dark List Accent 3" w:uiPriority="70"/>
+    <w:lsdException w:name="Colorful Shading Accent 3" w:uiPriority="71"/>
+    <w:lsdException w:name="Colorful List Accent 3" w:uiPriority="72"/>
+    <w:lsdException w:name="Colorful Grid Accent 3" w:uiPriority="73"/>
+    <w:lsdException w:name="Light Shading Accent 4" w:uiPriority="60"/>
+    <w:lsdException w:name="Light List Accent 4" w:uiPriority="61"/>
+    <w:lsdException w:name="Light Grid Accent 4" w:uiPriority="62"/>
+    <w:lsdException w:name="Medium Shading 1 Accent 4" w:uiPriority="63"/>
+    <w:lsdException w:name="Medium Shading 2 Accent 4" w:uiPriority="64"/>
+    <w:lsdException w:name="Medium List 1 Accent 4" w:uiPriority="65"/>
+    <w:lsdException w:name="Medium List 2 Accent 4" w:uiPriority="66"/>
+    <w:lsdException w:name="Medium Grid 1 Accent 4" w:uiPriority="67"/>
+    <w:lsdException w:name="Medium Grid 2 Accent 4" w:uiPriority="68"/>
+    <w:lsdException w:name="Medium Grid 3 Accent 4" w:uiPriority="69"/>
+    <w:lsdException w:name="Dark List Accent 4" w:uiPriority="70"/>
+    <w:lsdException w:name="Colorful Shading Accent 4" w:uiPriority="71"/>
+    <w:lsdException w:name="Colorful List Accent 4" w:uiPriority="72"/>
+    <w:lsdException w:name="Colorful Grid Accent 4" w:uiPriority="73"/>
+    <w:lsdException w:name="Light Shading Accent 5" w:uiPriority="60"/>
+    <w:lsdException w:name="Light List Accent 5" w:uiPriority="61"/>
+    <w:lsdException w:name="Light Grid Accent 5" w:uiPriority="62"/>
+    <w:lsdException w:name="Medium Shading 1 Accent 5" w:uiPriority="63"/>
+    <w:lsdException w:name="Medium Shading 2 Accent 5" w:uiPriority="64"/>
+    <w:lsdException w:name="Medium List 1 Accent 5" w:uiPriority="65"/>
+    <w:lsdException w:name="Medium List 2 Accent 5" w:uiPriority="66"/>
+    <w:lsdException w:name="Medium Grid 1 Accent 5" w:uiPriority="67"/>
+    <w:lsdException w:name="Medium Grid 2 Accent 5" w:uiPriority="68"/>
+    <w:lsdException w:name="Medium Grid 3 Accent 5" w:uiPriority="69"/>
+    <w:lsdException w:name="Dark List Accent 5" w:uiPriority="70"/>
+    <w:lsdException w:name="Colorful Shading Accent 5" w:uiPriority="71"/>
+    <w:lsdException w:name="Colorful List Accent 5" w:uiPriority="72"/>
+    <w:lsdException w:name="Colorful Grid Accent 5" w:uiPriority="73"/>
+    <w:lsdException w:name="Light Shading Accent 6" w:uiPriority="60"/>
+    <w:lsdException w:name="Light List Accent 6" w:uiPriority="61"/>
+    <w:lsdException w:name="Light Grid Accent 6" w:uiPriority="62"/>
+    <w:lsdException w:name="Medium Shading 1 Accent 6" w:uiPriority="63"/>
+    <w:lsdException w:name="Medium Shading 2 Accent 6" w:uiPriority="64"/>
+    <w:lsdException w:name="Medium List 1 Accent 6" w:uiPriority="65"/>
+    <w:lsdException w:name="Medium List 2 Accent 6" w:uiPriority="66"/>
+    <w:lsdException w:name="Medium Grid 1 Accent 6" w:uiPriority="67"/>
+    <w:lsdException w:name="Medium Grid 2 Accent 6" w:uiPriority="68"/>
+    <w:lsdException w:name="Medium Grid 3 Accent 6" w:uiPriority="69"/>
+    <w:lsdException w:name="Dark List Accent 6" w:uiPriority="70"/>
+    <w:lsdException w:name="Colorful Shading Accent 6" w:uiPriority="71"/>
+    <w:lsdException w:name="Colorful List Accent 6" w:uiPriority="72"/>
+    <w:lsdException w:name="Colorful Grid Accent 6" w:uiPriority="73"/>
+    <w:lsdException w:name="Subtle Emphasis" w:uiPriority="19" w:qFormat="1"/>
+    <w:lsdException w:name="Intense Emphasis" w:uiPriority="21" w:qFormat="1"/>
+    <w:lsdException w:name="Subtle Reference" w:uiPriority="31" w:qFormat="1"/>
+    <w:lsdException w:name="Intense Reference" w:uiPriority="32" w:qFormat="1"/>
+    <w:lsdException w:name="Book Title" w:uiPriority="33" w:qFormat="1"/>
+    <w:lsdException w:name="Bibliography" w:semiHidden="1" w:uiPriority="37" w:unhideWhenUsed="1"/>
+    <w:lsdException w:name="TOC Heading" w:semiHidden="1" w:uiPriority="39" w:unhideWhenUsed="1" w:qFormat="1"/>
+    <w:lsdException w:name="Plain Table 1" w:uiPriority="41"/>
+    <w:lsdException w:name="Plain Table 2" w:uiPriority="42"/>
+    <w:lsdException w:name="Plain Table 3" w:uiPriority="43"/>
+    <w:lsdException w:name="Plain Table 4" w:uiPriority="44"/>
+    <w:lsdException w:name="Plain Table 5" w:uiPriority="45"/>
+    <w:lsdException w:name="Grid Table Light" w:uiPriority="40"/>
+    <w:lsdException w:name="Grid Table 1 Light" w:uiPriority="46"/>
+    <w:lsdException w:name="Grid Table 2" w:uiPriority="47"/>
+    <w:lsdException w:name="Grid Table 3" w:uiPriority="48"/>
+    <w:lsdException w:name="Grid Table 4" w:uiPriority="49"/>
+    <w:lsdException w:name="Grid Table 5 Dark" w:uiPriority="50"/>
+    <w:lsdException w:name="Grid Table 6 Colorful" w:uiPriority="51"/>
+    <w:lsdException w:name="Grid Table 7 Colorful" w:uiPriority="52"/>
+    <w:lsdException w:name="Grid Table 1 Light Accent 1" w:uiPriority="46"/>
+    <w:lsdException w:name="Grid Table 2 Accent 1" w:uiPriority="47"/>
+    <w:lsdException w:name="Grid Table 3 Accent 1" w:uiPriority="48"/>
+    <w:lsdException w:name="Grid Table 4 Accent 1" w:uiPriority="49"/>
+    <w:lsdException w:name="Grid Table 5 Dark Accent 1" w:uiPriority="50"/>
+    <w:lsdException w:name="Grid Table 6 Colorful Accent 1" w:uiPriority="51"/>
+    <w:lsdException w:name="Grid Table 7 Colorful Accent 1" w:uiPriority="52"/>
+    <w:lsdException w:name="Grid Table 1 Light Accent 2" w:uiPriority="46"/>
+    <w:lsdException w:name="Grid Table 2 Accent 2" w:uiPriority="47"/>
+    <w:lsdException w:name="Grid Table 3 Accent 2" w:uiPriority="48"/>
+    <w:lsdException w:name="Grid Table 4 Accent 2" w:uiPriority="49"/>
+    <w:lsdException w:name="Grid Table 5 Dark Accent 2" w:uiPriority="50"/>
+    <w:lsdException w:name="Grid Table 6 Colorful Accent 2" w:uiPriority="51"/>
+    <w:lsdException w:name="Grid Table 7 Colorful Accent 2" w:uiPriority="52"/>
+    <w:lsdException w:name="Grid Table 1 Light Accent 3" w:uiPriority="46"/>
+    <w:lsdException w:name="Grid Table 2 Accent 3" w:uiPriority="47"/>
+    <w:lsdException w:name="Grid Table 3 Accent 3" w:uiPriority="48"/>
+    <w:lsdException w:name="Grid Table 4 Accent 3" w:uiPriority="49"/>
+    <w:lsdException w:name="Grid Table 5 Dark Accent 3" w:uiPriority="50"/>
+    <w:lsdException w:name="Grid Table 6 Colorful Accent 3" w:uiPriority="51"/>
+    <w:lsdException w:name="Grid Table 7 Colorful Accent 3" w:uiPriority="52"/>
+    <w:lsdException w:name="Grid Table 1 Light Accent 4" w:uiPriority="46"/>
+    <w:lsdException w:name="Grid Table 2 Accent 4" w:uiPriority="47"/>
+    <w:lsdException w:name="Grid Table 3 Accent 4" w:uiPriority="48"/>
+    <w:lsdException w:name="Grid Table 4 Accent 4" w:uiPriority="49"/>
+    <w:lsdException w:name="Grid Table 5 Dark Accent 4" w:uiPriority="50"/>
+    <w:lsdException w:name="Grid Table 6 Colorful Accent 4" w:uiPriority="51"/>
+    <w:lsdException w:name="Grid Table 7 Colorful Accent 4" w:uiPriority="52"/>
+    <w:lsdException w:name="Grid Table 1 Light Accent 5" w:uiPriority="46"/>
+    <w:lsdException w:name="Grid Table 2 Accent 5" w:uiPriority="47"/>
+    <w:lsdException w:name="Grid Table 3 Accent 5" w:uiPriority="48"/>
+    <w:lsdException w:name="Grid Table 4 Accent 5" w:uiPriority="49"/>
+    <w:lsdException w:name="Grid Table 5 Dark Accent 5" w:uiPriority="50"/>
+    <w:lsdException w:name="Grid Table 6 Colorful Accent 5" w:uiPriority="51"/>
+    <w:lsdException w:name="Grid Table 7 Colorful Accent 5" w:uiPriority="52"/>
+    <w:lsdException w:name="Grid Table 1 Light Accent 6" w:uiPriority="46"/>
+    <w:lsdException w:name="Grid Table 2 Accent 6" w:uiPriority="47"/>
+    <w:lsdException w:name="Grid Table 3 Accent 6" w:uiPriority="48"/>
+    <w:lsdException w:name="Grid Table 4 Accent 6" w:uiPriority="49"/>
+    <w:lsdException w:name="Grid Table 5 Dark Accent 6" w:uiPriority="50"/>
+    <w:lsdException w:name="Grid Table 6 Colorful Accent 6" w:uiPriority="51"/>
+    <w:lsdException w:name="Grid Table 7 Colorful Accent 6" w:uiPriority="52"/>
+    <w:lsdException w:name="List Table 1 Light" w:uiPriority="46"/>
+    <w:lsdException w:name="List Table 2" w:uiPriority="47"/>
+    <w:lsdException w:name="List Table 3" w:uiPriority="48"/>
+    <w:lsdException w:name="List Table 4" w:uiPriority="49"/>
+    <w:lsdException w:name="List Table 5 Dark" w:uiPriority="50"/>
+    <w:lsdException w:name="List Table 6 Colorful" w:uiPriority="51"/>
+    <w:lsdException w:name="List Table 7 Colorful" w:uiPriority="52"/>
+    <w:lsdException w:name="List Table 1 Light Accent 1" w:uiPriority="46"/>
+    <w:lsdException w:name="List Table 2 Accent 1" w:uiPriority="47"/>
+    <w:lsdException w:name="List Table 3 Accent 1" w:uiPriority="48"/>
+    <w:lsdException w:name="List Table 4 Accent 1" w:uiPriority="49"/>
+    <w:lsdException w:name="List Table 5 Dark Accent 1" w:uiPriority="50"/>
+    <w:lsdException w:name="List Table 6 Colorful Accent 1" w:uiPriority="51"/>
+    <w:lsdException w:name="List Table 7 Colorful Accent 1" w:uiPriority="52"/>
+    <w:lsdException w:name="List Table 1 Light Accent 2" w:uiPriority="46"/>
+    <w:lsdException w:name="List Table 2 Accent 2" w:uiPriority="47"/>
+    <w:lsdException w:name="List Table 3 Accent 2" w:uiPriority="48"/>
+    <w:lsdException w:name="List Table 4 Accent 2" w:uiPriority="49"/>
+    <w:lsdException w:name="List Table 5 Dark Accent 2" w:uiPriority="50"/>
+    <w:lsdException w:name="List Table 6 Colorful Accent 2" w:uiPriority="51"/>
+    <w:lsdException w:name="List Table 7 Colorful Accent 2" w:uiPriority="52"/>
+    <w:lsdException w:name="List Table 1 Light Accent 3" w:uiPriority="46"/>
+    <w:lsdException w:name="List Table 2 Accent 3" w:uiPriority="47"/>
+    <w:lsdException w:name="List Table 3 Accent 3" w:uiPriority="48"/>
+    <w:lsdException w:name="List Table 4 Accent 3" w:uiPriority="49"/>
+    <w:lsdException w:name="List Table 5 Dark Accent 3" w:uiPriority="50"/>
+    <w:lsdException w:name="List Table 6 Colorful Accent 3" w:uiPriority="51"/>
+    <w:lsdException w:name="List Table 7 Colorful Accent 3" w:uiPriority="52"/>
+    <w:lsdException w:name="List Table 1 Light Accent 4" w:uiPriority="46"/>
+    <w:lsdException w:name="List Table 2 Accent 4" w:uiPriority="47"/>
+    <w:lsdException w:name="List Table 3 Accent 4" w:uiPriority="48"/>
+    <w:lsdException w:name="List Table 4 Accent 4" w:uiPriority="49"/>
+    <w:lsdException w:name="List Table 5 Dark Accent 4" w:uiPriority="50"/>
+    <w:lsdException w:name="List Table 6 Colorful Accent 4" w:uiPriority="51"/>
+    <w:lsdException w:name="List Table 7 Colorful Accent 4" w:uiPriority="52"/>
+    <w:lsdException w:name="List Table 1 Light Accent 5" w:uiPriority="46"/>
+    <w:lsdException w:name="List Table 2 Accent 5" w:uiPriority="47"/>
+    <w:lsdException w:name="List Table 3 Accent 5" w:uiPriority="48"/>
+    <w:lsdException w:name="List Table 4 Accent 5" w:uiPriority="49"/>
+    <w:lsdException w:name="List Table 5 Dark Accent 5" w:uiPriority="50"/>
+    <w:lsdException w:name="List Table 6 Colorful Accent 5" w:uiPriority="51"/>
+    <w:lsdException w:name="List Table 7 Colorful Accent 5" w:uiPriority="52"/>
+    <w:lsdException w:name="List Table 1 Light Accent 6" w:uiPriority="46"/>
+    <w:lsdException w:name="List Table 2 Accent 6" w:uiPriority="47"/>
+    <w:lsdException w:name="List Table 3 Accent 6" w:uiPriority="48"/>
+    <w:lsdException w:name="List Table 4 Accent 6" w:uiPriority="49"/>
+    <w:lsdException w:name="List Table 5 Dark Accent 6" w:uiPriority="50"/>
+    <w:lsdException w:name="List Table 6 Colorful Accent 6" w:uiPriority="51"/>
+    <w:lsdException w:name="List Table 7 Colorful Accent 6" w:uiPriority="52"/>
   </w:latentStyles>
   <w:style w:type="paragraph" w:default="1" w:styleId="Normal">
     <w:name w:val="Normal"/>
@@ -4283,7 +4527,6 @@
     <w:uiPriority w:val="99"/>
     <w:semiHidden/>
     <w:unhideWhenUsed/>
-    <w:qFormat/>
     <w:tblPr>
       <w:tblInd w:w="0" w:type="dxa"/>
       <w:tblCellMar>
@@ -4519,7 +4762,6 @@
       <w:spacing w:after="0" w:line="240" w:lineRule="auto"/>
     </w:pPr>
     <w:tblPr>
-      <w:tblInd w:w="0" w:type="dxa"/>
       <w:tblBorders>
         <w:top w:val="single" w:sz="4" w:space="0" w:color="auto"/>
         <w:left w:val="single" w:sz="4" w:space="0" w:color="auto"/>
@@ -4528,12 +4770,6 @@
         <w:insideH w:val="single" w:sz="4" w:space="0" w:color="auto"/>
         <w:insideV w:val="single" w:sz="4" w:space="0" w:color="auto"/>
       </w:tblBorders>
-      <w:tblCellMar>
-        <w:top w:w="0" w:type="dxa"/>
-        <w:left w:w="108" w:type="dxa"/>
-        <w:bottom w:w="0" w:type="dxa"/>
-        <w:right w:w="108" w:type="dxa"/>
-      </w:tblCellMar>
     </w:tblPr>
   </w:style>
   <w:style w:type="paragraph" w:styleId="NormalWeb">
@@ -4942,7 +5178,7 @@
 </file>
 
 <file path=customXml/itemProps2.xml><?xml version="1.0" encoding="utf-8"?>
-<ds:datastoreItem xmlns:ds="http://schemas.openxmlformats.org/officeDocument/2006/customXml" ds:itemID="{8FBF2319-5EF6-40AB-8A19-883A13B609D7}">
+<ds:datastoreItem xmlns:ds="http://schemas.openxmlformats.org/officeDocument/2006/customXml" ds:itemID="{007031D7-88F1-40DD-86A7-64B3004EDD08}">
   <ds:schemaRefs>
     <ds:schemaRef ds:uri="http://schemas.openxmlformats.org/officeDocument/2006/bibliography"/>
   </ds:schemaRefs>

</xml_diff>

<commit_message>
Mise a jour de la documentation : cahier des charges spécification général Création de WBS Général Mise a jour du project
</commit_message>
<xml_diff>
--- a/Document/Documentation Client/Cahier_des_charges_Général.docx
+++ b/Document/Documentation Client/Cahier_des_charges_Général.docx
@@ -284,7 +284,7 @@
               <w:noProof/>
             </w:rPr>
             <w:pict>
-              <v:group id="_x0000_s1026" style="position:absolute;margin-left:6804.8pt;margin-top:0;width:264.55pt;height:690.65pt;z-index:251660288;mso-position-horizontal:right;mso-position-horizontal-relative:page;mso-position-vertical:bottom;mso-position-vertical-relative:page" coordorigin="5531,1258" coordsize="5291,13813">
+              <v:group id="_x0000_s1026" style="position:absolute;margin-left:7444.85pt;margin-top:0;width:264.55pt;height:690.65pt;z-index:251660288;mso-position-horizontal:right;mso-position-horizontal-relative:page;mso-position-vertical:bottom;mso-position-vertical-relative:page" coordorigin="5531,1258" coordsize="5291,13813">
                 <v:shapetype id="_x0000_t32" coordsize="21600,21600" o:spt="32" o:oned="t" path="m,l21600,21600e" filled="f">
                   <v:path arrowok="t" fillok="f" o:connecttype="none"/>
                   <o:lock v:ext="edit" shapetype="t"/>
@@ -322,7 +322,7 @@
               <w:noProof/>
             </w:rPr>
             <w:pict>
-              <v:group id="_x0000_s1032" style="position:absolute;margin-left:9344.4pt;margin-top:0;width:332.7pt;height:227.25pt;z-index:251661312;mso-position-horizontal:right;mso-position-horizontal-relative:margin;mso-position-vertical:top;mso-position-vertical-relative:page" coordorigin="4136,15" coordsize="6654,4545" o:allowincell="f">
+              <v:group id="_x0000_s1032" style="position:absolute;margin-left:10188.9pt;margin-top:0;width:332.7pt;height:227.25pt;z-index:251661312;mso-position-horizontal:right;mso-position-horizontal-relative:margin;mso-position-vertical:top;mso-position-vertical-relative:page" coordorigin="4136,15" coordsize="6654,4545" o:allowincell="f">
                 <v:shape id="_x0000_s1033" type="#_x0000_t32" style="position:absolute;left:4136;top:15;width:3058;height:3855" o:connectortype="straight" strokecolor="#93ccdb [1620]"/>
                 <v:oval id="_x0000_s1034" style="position:absolute;left:6674;top:444;width:4116;height:4116" fillcolor="#93ccdb [1620]" stroked="f"/>
                 <v:oval id="_x0000_s1035" style="position:absolute;left:6773;top:1058;width:3367;height:3367" fillcolor="#c9e6ed [820]" stroked="f"/>
@@ -679,8 +679,6 @@
       <w:r>
         <w:br w:type="page"/>
       </w:r>
-      <w:bookmarkStart w:id="1" w:name="_GoBack"/>
-      <w:bookmarkEnd w:id="1"/>
     </w:p>
     <w:sdt>
       <w:sdtPr>
@@ -1839,12 +1837,12 @@
         <w:pStyle w:val="Titre1"/>
         <w:jc w:val="center"/>
       </w:pPr>
-      <w:bookmarkStart w:id="2" w:name="_Toc441653234"/>
+      <w:bookmarkStart w:id="1" w:name="_Toc441653234"/>
       <w:r>
         <w:lastRenderedPageBreak/>
         <w:t>Présentation de l’entreprise</w:t>
       </w:r>
-      <w:bookmarkEnd w:id="2"/>
+      <w:bookmarkEnd w:id="1"/>
     </w:p>
     <w:p>
       <w:pPr>
@@ -1869,15 +1867,7 @@
         <w:t>optique</w:t>
       </w:r>
       <w:r>
-        <w:t xml:space="preserve"> TACT Factory s’axe particulièrement sur les bonnes pratiques de « l’extrême </w:t>
-      </w:r>
-      <w:proofErr w:type="spellStart"/>
-      <w:r>
-        <w:t>Programming</w:t>
-      </w:r>
-      <w:proofErr w:type="spellEnd"/>
-      <w:r>
-        <w:t> » gage de qualité.</w:t>
+        <w:t xml:space="preserve"> TACT Factory s’axe particulièrement sur les bonnes pratiques de « l’extrême Programming » gage de qualité.</w:t>
       </w:r>
     </w:p>
     <w:p>
@@ -1898,14 +1888,14 @@
       <w:pPr>
         <w:pStyle w:val="Titre2"/>
       </w:pPr>
-      <w:bookmarkStart w:id="3" w:name="_Toc441653235"/>
+      <w:bookmarkStart w:id="2" w:name="_Toc441653235"/>
       <w:r>
         <w:t>An</w:t>
       </w:r>
       <w:r>
         <w:t>alyse concurrentiel</w:t>
       </w:r>
-      <w:bookmarkEnd w:id="3"/>
+      <w:bookmarkEnd w:id="2"/>
     </w:p>
     <w:p/>
     <w:p>
@@ -1947,12 +1937,12 @@
         <w:pStyle w:val="Titre1"/>
         <w:jc w:val="center"/>
       </w:pPr>
-      <w:bookmarkStart w:id="4" w:name="_Toc441653236"/>
+      <w:bookmarkStart w:id="3" w:name="_Toc441653236"/>
       <w:r>
         <w:lastRenderedPageBreak/>
         <w:t>Contexte</w:t>
       </w:r>
-      <w:bookmarkEnd w:id="4"/>
+      <w:bookmarkEnd w:id="3"/>
     </w:p>
     <w:p/>
     <w:p>
@@ -2069,28 +2059,28 @@
       <w:pPr>
         <w:pStyle w:val="Titre2"/>
       </w:pPr>
-      <w:bookmarkStart w:id="5" w:name="_Toc441653237"/>
+      <w:bookmarkStart w:id="4" w:name="_Toc441653237"/>
       <w:r>
         <w:t>Exigences</w:t>
       </w:r>
+      <w:bookmarkEnd w:id="4"/>
+    </w:p>
+    <w:p/>
+    <w:p>
+      <w:r>
+        <w:t>Ce contexte exprime le besoin de simplifié l’utilisation de QCM au format papier en une version mobile. Celle-ci devra contenir au minimum :</w:t>
+      </w:r>
+    </w:p>
+    <w:p/>
+    <w:p>
+      <w:pPr>
+        <w:pStyle w:val="Titre3"/>
+      </w:pPr>
+      <w:bookmarkStart w:id="5" w:name="_Toc441653238"/>
+      <w:r>
+        <w:t>Application mobile</w:t>
+      </w:r>
       <w:bookmarkEnd w:id="5"/>
-    </w:p>
-    <w:p/>
-    <w:p>
-      <w:r>
-        <w:t>Ce contexte exprime le besoin de simplifié l’utilisation de QCM au format papier en une version mobile. Celle-ci devra contenir au minimum :</w:t>
-      </w:r>
-    </w:p>
-    <w:p/>
-    <w:p>
-      <w:pPr>
-        <w:pStyle w:val="Titre3"/>
-      </w:pPr>
-      <w:bookmarkStart w:id="6" w:name="_Toc441653238"/>
-      <w:r>
-        <w:t>Application mobile</w:t>
-      </w:r>
-      <w:bookmarkEnd w:id="6"/>
     </w:p>
     <w:p/>
     <w:p>
@@ -2359,13 +2349,15 @@
         </w:numPr>
       </w:pPr>
       <w:r>
-        <w:t xml:space="preserve">Le résultat sera </w:t>
-      </w:r>
-      <w:r>
-        <w:t>envoyé</w:t>
-      </w:r>
-      <w:r>
-        <w:t xml:space="preserve"> par mail </w:t>
+        <w:t xml:space="preserve">Le résultat </w:t>
+      </w:r>
+      <w:r>
+        <w:t>sera consultable via le site web</w:t>
+      </w:r>
+      <w:bookmarkStart w:id="6" w:name="_GoBack"/>
+      <w:bookmarkEnd w:id="6"/>
+      <w:r>
+        <w:t xml:space="preserve"> </w:t>
       </w:r>
     </w:p>
     <w:p>
@@ -2445,14 +2437,9 @@
       <w:r>
         <w:t xml:space="preserve">Pour gérer l’application nous souhaitons disposer d’un portail web pour </w:t>
       </w:r>
-      <w:proofErr w:type="gramStart"/>
-      <w:r>
-        <w:t>administrer</w:t>
-      </w:r>
-      <w:r>
-        <w:t>(</w:t>
-      </w:r>
-      <w:proofErr w:type="gramEnd"/>
+      <w:r>
+        <w:t>administrer (</w:t>
+      </w:r>
       <w:r>
         <w:t>Ajout suppression, modification et consultation)</w:t>
       </w:r>
@@ -2566,7 +2553,13 @@
         <w:t xml:space="preserve">L’accès </w:t>
       </w:r>
       <w:r>
-        <w:t>au site devra être sécurisé et n’être accessible que pour les personnes disposant de l’habilitation nécessaire.</w:t>
+        <w:t>au site devra être sécurisé et n’être accessible que pour les personnes disposant de l’habilitation nécessaire</w:t>
+      </w:r>
+      <w:r>
+        <w:t>, le site devra gérer une demande de changement de mot de passe en cas d’oubli</w:t>
+      </w:r>
+      <w:r>
+        <w:t>.</w:t>
       </w:r>
     </w:p>
     <w:p>
@@ -3170,7 +3163,7 @@
         <w:szCs w:val="28"/>
       </w:rPr>
       <w:pict>
-        <v:group id="_x0000_s2057" style="position:absolute;margin-left:20532.55pt;margin-top:0;width:532.9pt;height:53pt;flip:x;z-index:251662336;mso-position-horizontal:right;mso-position-horizontal-relative:page;mso-position-vertical:top;mso-position-vertical-relative:bottom-margin-area" coordorigin="15,14415" coordsize="10658,1060">
+        <v:group id="_x0000_s2057" style="position:absolute;margin-left:21977.65pt;margin-top:0;width:532.9pt;height:53pt;flip:x;z-index:251662336;mso-position-horizontal:right;mso-position-horizontal-relative:page;mso-position-vertical:top;mso-position-vertical-relative:bottom-margin-area" coordorigin="15,14415" coordsize="10658,1060">
           <v:shapetype id="_x0000_t32" coordsize="21600,21600" o:spt="32" o:oned="t" path="m,l21600,21600e" filled="f">
             <v:path arrowok="t" fillok="f" o:connecttype="none"/>
             <o:lock v:ext="edit" shapetype="t"/>
@@ -3199,7 +3192,7 @@
                     <w:rPr>
                       <w:noProof/>
                     </w:rPr>
-                    <w:t>8</w:t>
+                    <w:t>5</w:t>
                   </w:r>
                   <w:r>
                     <w:rPr>
@@ -5181,7 +5174,7 @@
 </file>
 
 <file path=customXml/itemProps2.xml><?xml version="1.0" encoding="utf-8"?>
-<ds:datastoreItem xmlns:ds="http://schemas.openxmlformats.org/officeDocument/2006/customXml" ds:itemID="{00D19290-DD81-4532-A143-A26384691C1E}">
+<ds:datastoreItem xmlns:ds="http://schemas.openxmlformats.org/officeDocument/2006/customXml" ds:itemID="{36424617-FCBD-45C1-8B17-5191CE0F4E1E}">
   <ds:schemaRefs>
     <ds:schemaRef ds:uri="http://schemas.openxmlformats.org/officeDocument/2006/bibliography"/>
   </ds:schemaRefs>

</xml_diff>